<commit_message>
Template and its lining
</commit_message>
<xml_diff>
--- a/Django/Django Project Notes.docx
+++ b/Django/Django Project Notes.docx
@@ -21,9 +21,339 @@
           <w:szCs w:val="24"/>
           <w:u w:val="single"/>
         </w:rPr>
-        <w:t>SECTION ONE (</w:t>
-      </w:r>
-      <w:r>
+        <w:t>SECTION ONE (first_test_django_project and first_app)</w:t>
+      </w:r>
+    </w:p>
+    <w:p>
+      <w:pPr>
+        <w:rPr>
+          <w:b/>
+          <w:bCs/>
+        </w:rPr>
+      </w:pPr>
+      <w:r>
+        <w:rPr>
+          <w:b/>
+          <w:bCs/>
+        </w:rPr>
+        <w:t>Django Project</w:t>
+      </w:r>
+    </w:p>
+    <w:p>
+      <w:pPr>
+        <w:pStyle w:val="ListParagraph"/>
+        <w:numPr>
+          <w:ilvl w:val="0"/>
+          <w:numId w:val="1"/>
+        </w:numPr>
+      </w:pPr>
+      <w:r>
+        <w:t>It act as a parent directory, it mean Overall an Web app or Web application</w:t>
+      </w:r>
+    </w:p>
+    <w:p>
+      <w:pPr>
+        <w:pStyle w:val="ListParagraph"/>
+        <w:numPr>
+          <w:ilvl w:val="0"/>
+          <w:numId w:val="1"/>
+        </w:numPr>
+      </w:pPr>
+      <w:r>
+        <w:t>To create the django project using django cli command : django-admin startproject &lt;project_name&gt;</w:t>
+      </w:r>
+    </w:p>
+    <w:p>
+      <w:pPr>
+        <w:pStyle w:val="ListParagraph"/>
+        <w:numPr>
+          <w:ilvl w:val="0"/>
+          <w:numId w:val="1"/>
+        </w:numPr>
+      </w:pPr>
+      <w:r>
+        <w:t>This cmd create one folder</w:t>
+      </w:r>
+      <w:r>
+        <w:t>(parent dir)</w:t>
+      </w:r>
+      <w:r>
+        <w:t xml:space="preserve"> with the givename, within that it will create one more folder</w:t>
+      </w:r>
+      <w:r>
+        <w:t>(secondary directory)</w:t>
+      </w:r>
+      <w:r>
+        <w:t xml:space="preserve"> with the same name and manage.py file also created</w:t>
+      </w:r>
+    </w:p>
+    <w:p>
+      <w:pPr>
+        <w:pStyle w:val="ListParagraph"/>
+        <w:numPr>
+          <w:ilvl w:val="0"/>
+          <w:numId w:val="1"/>
+        </w:numPr>
+      </w:pPr>
+      <w:r>
+        <w:t>Few more files created under the second folder like __init__.py, setting.py,urls.py,asgi.py and wagi.py</w:t>
+      </w:r>
+    </w:p>
+    <w:p>
+      <w:pPr>
+        <w:pStyle w:val="ListParagraph"/>
+        <w:numPr>
+          <w:ilvl w:val="0"/>
+          <w:numId w:val="1"/>
+        </w:numPr>
+      </w:pPr>
+      <w:r>
+        <w:t xml:space="preserve">It is also called as </w:t>
+      </w:r>
+      <w:r>
+        <w:rPr>
+          <w:b/>
+          <w:bCs/>
+        </w:rPr>
+        <w:t>Project scope Files</w:t>
+      </w:r>
+      <w:r>
+        <w:t xml:space="preserve"> </w:t>
+      </w:r>
+    </w:p>
+    <w:p>
+      <w:pPr>
+        <w:pStyle w:val="ListParagraph"/>
+        <w:numPr>
+          <w:ilvl w:val="0"/>
+          <w:numId w:val="1"/>
+        </w:numPr>
+      </w:pPr>
+      <w:r>
+        <w:t>To start the server : python manage.py runserver &lt;PORT_NUMBER&gt;</w:t>
+      </w:r>
+      <w:r>
+        <w:t xml:space="preserve"> is used, it should </w:t>
+      </w:r>
+      <w:r>
+        <w:t xml:space="preserve"> </w:t>
+      </w:r>
+      <w:r>
+        <w:t>run the parent dir</w:t>
+      </w:r>
+      <w:r>
+        <w:t>ec</w:t>
+      </w:r>
+      <w:r>
+        <w:t>tory</w:t>
+      </w:r>
+    </w:p>
+    <w:p>
+      <w:pPr>
+        <w:rPr>
+          <w:b/>
+          <w:bCs/>
+        </w:rPr>
+      </w:pPr>
+      <w:r>
+        <w:rPr>
+          <w:b/>
+          <w:bCs/>
+        </w:rPr>
+        <w:t>Django App</w:t>
+      </w:r>
+    </w:p>
+    <w:p>
+      <w:pPr>
+        <w:pStyle w:val="ListParagraph"/>
+        <w:numPr>
+          <w:ilvl w:val="0"/>
+          <w:numId w:val="2"/>
+        </w:numPr>
+      </w:pPr>
+      <w:r>
+        <w:t xml:space="preserve">It is sub-dir or sub-component </w:t>
+      </w:r>
+    </w:p>
+    <w:p>
+      <w:pPr>
+        <w:pStyle w:val="ListParagraph"/>
+        <w:numPr>
+          <w:ilvl w:val="0"/>
+          <w:numId w:val="2"/>
+        </w:numPr>
+      </w:pPr>
+      <w:r>
+        <w:t>It is main purpose is the make the huge project into multiple App/Module. For example, If we have Social Media application, we may have Message features,</w:t>
+      </w:r>
+      <w:r>
+        <w:t xml:space="preserve"> </w:t>
+      </w:r>
+      <w:r>
+        <w:t>video call features. So we can put two app as message and video calling into single Django Project</w:t>
+      </w:r>
+      <w:r>
+        <w:t xml:space="preserve"> </w:t>
+      </w:r>
+      <w:r>
+        <w:t>(Social Media Application)</w:t>
+      </w:r>
+    </w:p>
+    <w:p>
+      <w:pPr>
+        <w:pStyle w:val="ListParagraph"/>
+        <w:numPr>
+          <w:ilvl w:val="0"/>
+          <w:numId w:val="2"/>
+        </w:numPr>
+      </w:pPr>
+      <w:r>
+        <w:t xml:space="preserve">Goto the parent directory of the Django Project </w:t>
+      </w:r>
+      <w:r>
+        <w:t xml:space="preserve"> </w:t>
+      </w:r>
+      <w:r>
+        <w:t>and create any number of apps into it.</w:t>
+      </w:r>
+    </w:p>
+    <w:p>
+      <w:pPr>
+        <w:pStyle w:val="ListParagraph"/>
+        <w:numPr>
+          <w:ilvl w:val="0"/>
+          <w:numId w:val="2"/>
+        </w:numPr>
+      </w:pPr>
+      <w:r>
+        <w:t>To create App :  python manage.py startapp &lt;APP_NAME&gt;</w:t>
+      </w:r>
+    </w:p>
+    <w:p>
+      <w:pPr>
+        <w:pStyle w:val="ListParagraph"/>
+        <w:numPr>
+          <w:ilvl w:val="0"/>
+          <w:numId w:val="2"/>
+        </w:numPr>
+      </w:pPr>
+      <w:r>
+        <w:t>This cmd will create a folder by given name and within that few files created like app.py  admin.py , model.py , view.py and test.py</w:t>
+      </w:r>
+    </w:p>
+    <w:p>
+      <w:pPr>
+        <w:pStyle w:val="ListParagraph"/>
+        <w:numPr>
+          <w:ilvl w:val="0"/>
+          <w:numId w:val="2"/>
+        </w:numPr>
+      </w:pPr>
+      <w:r>
+        <w:t xml:space="preserve">It is also called as </w:t>
+      </w:r>
+      <w:r>
+        <w:rPr>
+          <w:b/>
+          <w:bCs/>
+        </w:rPr>
+        <w:t>App Scope Files</w:t>
+      </w:r>
+    </w:p>
+    <w:p>
+      <w:pPr>
+        <w:pStyle w:val="ListParagraph"/>
+        <w:numPr>
+          <w:ilvl w:val="0"/>
+          <w:numId w:val="2"/>
+        </w:numPr>
+      </w:pPr>
+      <w:r>
+        <w:t>If needed or if our application big, we can create urls.py in the App Scope File</w:t>
+      </w:r>
+    </w:p>
+    <w:p>
+      <w:pPr>
+        <w:pStyle w:val="ListParagraph"/>
+        <w:numPr>
+          <w:ilvl w:val="0"/>
+          <w:numId w:val="2"/>
+        </w:numPr>
+      </w:pPr>
+      <w:r>
+        <w:t>We can have N no of App inside the Project</w:t>
+      </w:r>
+    </w:p>
+    <w:p>
+      <w:pPr>
+        <w:pStyle w:val="ListParagraph"/>
+        <w:numPr>
+          <w:ilvl w:val="0"/>
+          <w:numId w:val="2"/>
+        </w:numPr>
+      </w:pPr>
+      <w:r>
+        <w:t>Each app may have many views related files so we can configure it in the url.py which in the App Scoped Folders</w:t>
+      </w:r>
+    </w:p>
+    <w:p>
+      <w:pPr>
+        <w:pStyle w:val="ListParagraph"/>
+        <w:numPr>
+          <w:ilvl w:val="0"/>
+          <w:numId w:val="2"/>
+        </w:numPr>
+      </w:pPr>
+      <w:r>
+        <w:t>Then all Url.py file in the each app scoped folder, can be mapped into the url.py in the secondary folder which is created at the time of Project creation</w:t>
+      </w:r>
+    </w:p>
+    <w:p>
+      <w:pPr>
+        <w:pStyle w:val="ListParagraph"/>
+        <w:numPr>
+          <w:ilvl w:val="0"/>
+          <w:numId w:val="2"/>
+        </w:numPr>
+      </w:pPr>
+      <w:r>
+        <w:t xml:space="preserve">We can see the </w:t>
+      </w:r>
+      <w:r>
+        <w:rPr>
+          <w:b/>
+          <w:bCs/>
+        </w:rPr>
+        <w:t>first_app</w:t>
+      </w:r>
+      <w:r>
+        <w:rPr>
+          <w:b/>
+          <w:bCs/>
+        </w:rPr>
+        <w:t xml:space="preserve"> </w:t>
+      </w:r>
+      <w:r>
+        <w:t>project</w:t>
+      </w:r>
+      <w:r>
+        <w:t xml:space="preserve"> which is done based the above two section</w:t>
+      </w:r>
+      <w:r>
+        <w:t>.</w:t>
+      </w:r>
+    </w:p>
+    <w:p>
+      <w:pPr>
+        <w:rPr>
+          <w:b/>
+          <w:bCs/>
+        </w:rPr>
+      </w:pPr>
+    </w:p>
+    <w:p>
+      <w:pPr>
+        <w:jc w:val="center"/>
         <w:rPr>
           <w:b/>
           <w:bCs/>
@@ -31,8 +361,7 @@
           <w:szCs w:val="24"/>
           <w:u w:val="single"/>
         </w:rPr>
-        <w:t>first_test_django_project</w:t>
-      </w:r>
+      </w:pPr>
       <w:r>
         <w:rPr>
           <w:b/>
@@ -41,7 +370,7 @@
           <w:szCs w:val="24"/>
           <w:u w:val="single"/>
         </w:rPr>
-        <w:t xml:space="preserve"> and </w:t>
+        <w:t xml:space="preserve">SECTION </w:t>
       </w:r>
       <w:r>
         <w:rPr>
@@ -51,7 +380,7 @@
           <w:szCs w:val="24"/>
           <w:u w:val="single"/>
         </w:rPr>
-        <w:t>first_app</w:t>
+        <w:t>TWO</w:t>
       </w:r>
       <w:r>
         <w:rPr>
@@ -61,375 +390,6 @@
           <w:szCs w:val="24"/>
           <w:u w:val="single"/>
         </w:rPr>
-        <w:t>)</w:t>
-      </w:r>
-    </w:p>
-    <w:p>
-      <w:pPr>
-        <w:rPr>
-          <w:b/>
-          <w:bCs/>
-        </w:rPr>
-      </w:pPr>
-      <w:r>
-        <w:rPr>
-          <w:b/>
-          <w:bCs/>
-        </w:rPr>
-        <w:t>Django Project</w:t>
-      </w:r>
-    </w:p>
-    <w:p>
-      <w:pPr>
-        <w:pStyle w:val="ListParagraph"/>
-        <w:numPr>
-          <w:ilvl w:val="0"/>
-          <w:numId w:val="1"/>
-        </w:numPr>
-      </w:pPr>
-      <w:r>
-        <w:t>It act as a parent directory, it mean Overall an Web app or Web application</w:t>
-      </w:r>
-    </w:p>
-    <w:p>
-      <w:pPr>
-        <w:pStyle w:val="ListParagraph"/>
-        <w:numPr>
-          <w:ilvl w:val="0"/>
-          <w:numId w:val="1"/>
-        </w:numPr>
-      </w:pPr>
-      <w:r>
-        <w:t>To create the django project using django cli command : django-admin startproject &lt;project_name&gt;</w:t>
-      </w:r>
-    </w:p>
-    <w:p>
-      <w:pPr>
-        <w:pStyle w:val="ListParagraph"/>
-        <w:numPr>
-          <w:ilvl w:val="0"/>
-          <w:numId w:val="1"/>
-        </w:numPr>
-      </w:pPr>
-      <w:r>
-        <w:t>This cmd create one folder</w:t>
-      </w:r>
-      <w:r>
-        <w:t>(parent dir)</w:t>
-      </w:r>
-      <w:r>
-        <w:t xml:space="preserve"> with the givename, within that it will create one more folder</w:t>
-      </w:r>
-      <w:r>
-        <w:t>(secondary directory)</w:t>
-      </w:r>
-      <w:r>
-        <w:t xml:space="preserve"> with the same name and manage.py file also created</w:t>
-      </w:r>
-    </w:p>
-    <w:p>
-      <w:pPr>
-        <w:pStyle w:val="ListParagraph"/>
-        <w:numPr>
-          <w:ilvl w:val="0"/>
-          <w:numId w:val="1"/>
-        </w:numPr>
-      </w:pPr>
-      <w:r>
-        <w:t>Few more files created under the second folder like __init__.py, setting.py,urls.py,asgi.py and wagi.py</w:t>
-      </w:r>
-    </w:p>
-    <w:p>
-      <w:pPr>
-        <w:pStyle w:val="ListParagraph"/>
-        <w:numPr>
-          <w:ilvl w:val="0"/>
-          <w:numId w:val="1"/>
-        </w:numPr>
-      </w:pPr>
-      <w:r>
-        <w:t xml:space="preserve">It is also called as </w:t>
-      </w:r>
-      <w:r>
-        <w:rPr>
-          <w:b/>
-          <w:bCs/>
-        </w:rPr>
-        <w:t>Project scope Files</w:t>
-      </w:r>
-      <w:r>
-        <w:t xml:space="preserve"> </w:t>
-      </w:r>
-    </w:p>
-    <w:p>
-      <w:pPr>
-        <w:pStyle w:val="ListParagraph"/>
-        <w:numPr>
-          <w:ilvl w:val="0"/>
-          <w:numId w:val="1"/>
-        </w:numPr>
-      </w:pPr>
-      <w:r>
-        <w:t>To start the server : python manage.py runserver &lt;PORT_NUMBER&gt;</w:t>
-      </w:r>
-      <w:r>
-        <w:t xml:space="preserve"> is used, it should </w:t>
-      </w:r>
-      <w:r>
-        <w:t xml:space="preserve"> </w:t>
-      </w:r>
-      <w:r>
-        <w:t>run the parent dir</w:t>
-      </w:r>
-      <w:r>
-        <w:t>ec</w:t>
-      </w:r>
-      <w:r>
-        <w:t>tory</w:t>
-      </w:r>
-    </w:p>
-    <w:p>
-      <w:pPr>
-        <w:rPr>
-          <w:b/>
-          <w:bCs/>
-        </w:rPr>
-      </w:pPr>
-      <w:r>
-        <w:rPr>
-          <w:b/>
-          <w:bCs/>
-        </w:rPr>
-        <w:t>Django App</w:t>
-      </w:r>
-    </w:p>
-    <w:p>
-      <w:pPr>
-        <w:pStyle w:val="ListParagraph"/>
-        <w:numPr>
-          <w:ilvl w:val="0"/>
-          <w:numId w:val="2"/>
-        </w:numPr>
-      </w:pPr>
-      <w:r>
-        <w:t xml:space="preserve">It is sub-dir or sub-component </w:t>
-      </w:r>
-    </w:p>
-    <w:p>
-      <w:pPr>
-        <w:pStyle w:val="ListParagraph"/>
-        <w:numPr>
-          <w:ilvl w:val="0"/>
-          <w:numId w:val="2"/>
-        </w:numPr>
-      </w:pPr>
-      <w:r>
-        <w:t>It is main purpose is the make the huge project into multiple App/Module. For example, If we have Social Media application, we may have Message features,</w:t>
-      </w:r>
-      <w:r>
-        <w:t xml:space="preserve"> </w:t>
-      </w:r>
-      <w:r>
-        <w:t>video call features. So we can put two app as message and video calling into single Django Project</w:t>
-      </w:r>
-      <w:r>
-        <w:t xml:space="preserve"> </w:t>
-      </w:r>
-      <w:r>
-        <w:t>(Social Media Application)</w:t>
-      </w:r>
-    </w:p>
-    <w:p>
-      <w:pPr>
-        <w:pStyle w:val="ListParagraph"/>
-        <w:numPr>
-          <w:ilvl w:val="0"/>
-          <w:numId w:val="2"/>
-        </w:numPr>
-      </w:pPr>
-      <w:r>
-        <w:t xml:space="preserve">Goto the parent directory of the Django Project </w:t>
-      </w:r>
-      <w:r>
-        <w:t xml:space="preserve"> </w:t>
-      </w:r>
-      <w:r>
-        <w:t>and create any number of apps into it.</w:t>
-      </w:r>
-    </w:p>
-    <w:p>
-      <w:pPr>
-        <w:pStyle w:val="ListParagraph"/>
-        <w:numPr>
-          <w:ilvl w:val="0"/>
-          <w:numId w:val="2"/>
-        </w:numPr>
-      </w:pPr>
-      <w:r>
-        <w:t>To create App :  python manage.py startapp &lt;APP_NAME&gt;</w:t>
-      </w:r>
-    </w:p>
-    <w:p>
-      <w:pPr>
-        <w:pStyle w:val="ListParagraph"/>
-        <w:numPr>
-          <w:ilvl w:val="0"/>
-          <w:numId w:val="2"/>
-        </w:numPr>
-      </w:pPr>
-      <w:r>
-        <w:t>This cmd will create a folder by given name and within that few files created like app.py  admin.py , model.py , view.py and test.py</w:t>
-      </w:r>
-    </w:p>
-    <w:p>
-      <w:pPr>
-        <w:pStyle w:val="ListParagraph"/>
-        <w:numPr>
-          <w:ilvl w:val="0"/>
-          <w:numId w:val="2"/>
-        </w:numPr>
-      </w:pPr>
-      <w:r>
-        <w:t xml:space="preserve">It is also called as </w:t>
-      </w:r>
-      <w:r>
-        <w:rPr>
-          <w:b/>
-          <w:bCs/>
-        </w:rPr>
-        <w:t>App Scope Files</w:t>
-      </w:r>
-    </w:p>
-    <w:p>
-      <w:pPr>
-        <w:pStyle w:val="ListParagraph"/>
-        <w:numPr>
-          <w:ilvl w:val="0"/>
-          <w:numId w:val="2"/>
-        </w:numPr>
-      </w:pPr>
-      <w:r>
-        <w:t>If needed or if our application big, we can create urls.py in the App Scope File</w:t>
-      </w:r>
-    </w:p>
-    <w:p>
-      <w:pPr>
-        <w:pStyle w:val="ListParagraph"/>
-        <w:numPr>
-          <w:ilvl w:val="0"/>
-          <w:numId w:val="2"/>
-        </w:numPr>
-      </w:pPr>
-      <w:r>
-        <w:t>We can have N no of App inside the Project</w:t>
-      </w:r>
-    </w:p>
-    <w:p>
-      <w:pPr>
-        <w:pStyle w:val="ListParagraph"/>
-        <w:numPr>
-          <w:ilvl w:val="0"/>
-          <w:numId w:val="2"/>
-        </w:numPr>
-      </w:pPr>
-      <w:r>
-        <w:t>Each app may have many views related files so we can configure it in the url.py which in the App Scoped Folders</w:t>
-      </w:r>
-    </w:p>
-    <w:p>
-      <w:pPr>
-        <w:pStyle w:val="ListParagraph"/>
-        <w:numPr>
-          <w:ilvl w:val="0"/>
-          <w:numId w:val="2"/>
-        </w:numPr>
-      </w:pPr>
-      <w:r>
-        <w:t>Then all Url.py file in the each app scoped folder, can be mapped into the url.py in the secondary folder which is created at the time of Project creation</w:t>
-      </w:r>
-    </w:p>
-    <w:p>
-      <w:pPr>
-        <w:pStyle w:val="ListParagraph"/>
-        <w:numPr>
-          <w:ilvl w:val="0"/>
-          <w:numId w:val="2"/>
-        </w:numPr>
-      </w:pPr>
-      <w:r>
-        <w:t xml:space="preserve">We can see the </w:t>
-      </w:r>
-      <w:r>
-        <w:rPr>
-          <w:b/>
-          <w:bCs/>
-        </w:rPr>
-        <w:t>first_app</w:t>
-      </w:r>
-      <w:r>
-        <w:rPr>
-          <w:b/>
-          <w:bCs/>
-        </w:rPr>
-        <w:t xml:space="preserve"> </w:t>
-      </w:r>
-      <w:r>
-        <w:t>project</w:t>
-      </w:r>
-      <w:r>
-        <w:t xml:space="preserve"> which is done based the above two section</w:t>
-      </w:r>
-      <w:r>
-        <w:t>.</w:t>
-      </w:r>
-    </w:p>
-    <w:p>
-      <w:pPr>
-        <w:rPr>
-          <w:b/>
-          <w:bCs/>
-        </w:rPr>
-      </w:pPr>
-    </w:p>
-    <w:p>
-      <w:pPr>
-        <w:jc w:val="center"/>
-        <w:rPr>
-          <w:b/>
-          <w:bCs/>
-          <w:sz w:val="24"/>
-          <w:szCs w:val="24"/>
-          <w:u w:val="single"/>
-        </w:rPr>
-      </w:pPr>
-      <w:r>
-        <w:rPr>
-          <w:b/>
-          <w:bCs/>
-          <w:sz w:val="24"/>
-          <w:szCs w:val="24"/>
-          <w:u w:val="single"/>
-        </w:rPr>
-        <w:t xml:space="preserve">SECTION </w:t>
-      </w:r>
-      <w:r>
-        <w:rPr>
-          <w:b/>
-          <w:bCs/>
-          <w:sz w:val="24"/>
-          <w:szCs w:val="24"/>
-          <w:u w:val="single"/>
-        </w:rPr>
-        <w:t>TWO</w:t>
-      </w:r>
-      <w:r>
-        <w:rPr>
-          <w:b/>
-          <w:bCs/>
-          <w:sz w:val="24"/>
-          <w:szCs w:val="24"/>
-          <w:u w:val="single"/>
-        </w:rPr>
         <w:t xml:space="preserve"> (view_route_urls)</w:t>
       </w:r>
     </w:p>
@@ -772,7 +732,17 @@
       </w:pPr>
     </w:p>
     <w:p>
-      <w:r>
+      <w:pPr>
+        <w:rPr>
+          <w:b/>
+          <w:bCs/>
+        </w:rPr>
+      </w:pPr>
+      <w:r>
+        <w:rPr>
+          <w:b/>
+          <w:bCs/>
+        </w:rPr>
         <w:t>Connecting to Templates</w:t>
       </w:r>
     </w:p>
@@ -852,6 +822,858 @@
       </w:r>
       <w:r>
         <w:t xml:space="preserve"> to inform Django Project to communicate the Template folder and View.py </w:t>
+      </w:r>
+    </w:p>
+    <w:p>
+      <w:pPr>
+        <w:jc w:val="center"/>
+        <w:rPr>
+          <w:b/>
+          <w:bCs/>
+          <w:u w:val="single"/>
+        </w:rPr>
+      </w:pPr>
+      <w:r>
+        <w:rPr>
+          <w:b/>
+          <w:bCs/>
+          <w:u w:val="single"/>
+        </w:rPr>
+        <w:t>SECTION THREE</w:t>
+      </w:r>
+      <w:r>
+        <w:rPr>
+          <w:b/>
+          <w:bCs/>
+          <w:u w:val="single"/>
+        </w:rPr>
+        <w:t>(templates)</w:t>
+      </w:r>
+    </w:p>
+    <w:p>
+      <w:pPr>
+        <w:rPr>
+          <w:b/>
+          <w:bCs/>
+        </w:rPr>
+      </w:pPr>
+      <w:r>
+        <w:rPr>
+          <w:b/>
+          <w:bCs/>
+        </w:rPr>
+        <w:t>Template Directory</w:t>
+      </w:r>
+    </w:p>
+    <w:p>
+      <w:pPr>
+        <w:pStyle w:val="ListParagraph"/>
+        <w:numPr>
+          <w:ilvl w:val="0"/>
+          <w:numId w:val="8"/>
+        </w:numPr>
+      </w:pPr>
+      <w:r>
+        <w:t>We should keep the template directory with the App Scoped Files</w:t>
+      </w:r>
+    </w:p>
+    <w:p>
+      <w:pPr>
+        <w:pStyle w:val="ListParagraph"/>
+        <w:numPr>
+          <w:ilvl w:val="0"/>
+          <w:numId w:val="8"/>
+        </w:numPr>
+      </w:pPr>
+      <w:r>
+        <w:t>It can be re-use in the multiple Django Projects wherever we need it</w:t>
+      </w:r>
+    </w:p>
+    <w:p>
+      <w:pPr>
+        <w:pStyle w:val="ListParagraph"/>
+        <w:numPr>
+          <w:ilvl w:val="0"/>
+          <w:numId w:val="8"/>
+        </w:numPr>
+      </w:pPr>
+      <w:r>
+        <w:t xml:space="preserve">To make aware the Template Directory in the App Scope to the Django </w:t>
+      </w:r>
+      <w:r>
+        <w:t>Project ,</w:t>
+      </w:r>
+      <w:r>
+        <w:t xml:space="preserve"> we should register the app in the INSTALLED_APP keys in the setting.py</w:t>
+      </w:r>
+    </w:p>
+    <w:p>
+      <w:pPr>
+        <w:pStyle w:val="ListParagraph"/>
+        <w:numPr>
+          <w:ilvl w:val="0"/>
+          <w:numId w:val="8"/>
+        </w:numPr>
+      </w:pPr>
+      <w:r>
+        <w:t>STEPS :</w:t>
+      </w:r>
+    </w:p>
+    <w:p>
+      <w:pPr>
+        <w:pStyle w:val="ListParagraph"/>
+        <w:numPr>
+          <w:ilvl w:val="1"/>
+          <w:numId w:val="8"/>
+        </w:numPr>
+      </w:pPr>
+      <w:r>
+        <w:t>Open cmd prompt and run “python manage.py migrate”</w:t>
+      </w:r>
+    </w:p>
+    <w:p>
+      <w:pPr>
+        <w:pStyle w:val="ListParagraph"/>
+        <w:numPr>
+          <w:ilvl w:val="1"/>
+          <w:numId w:val="8"/>
+        </w:numPr>
+      </w:pPr>
+      <w:r>
+        <w:t xml:space="preserve">We need tell Django project </w:t>
+      </w:r>
+      <w:r>
+        <w:t>, we have this app and needs to install, for that we should open the apps.py file in the corresponding each app in the project</w:t>
+      </w:r>
+    </w:p>
+    <w:p>
+      <w:pPr>
+        <w:pStyle w:val="ListParagraph"/>
+        <w:numPr>
+          <w:ilvl w:val="1"/>
+          <w:numId w:val="8"/>
+        </w:numPr>
+      </w:pPr>
+      <w:r>
+        <w:t>In that file we can find a class has been generated and copy the name</w:t>
+      </w:r>
+      <w:r>
+        <w:t xml:space="preserve"> of the class</w:t>
+      </w:r>
+    </w:p>
+    <w:p>
+      <w:pPr>
+        <w:pStyle w:val="ListParagraph"/>
+        <w:numPr>
+          <w:ilvl w:val="1"/>
+          <w:numId w:val="8"/>
+        </w:numPr>
+      </w:pPr>
+      <w:r>
+        <w:t>Goto setting.py file, add the path of this class in the INSTALLED_APP variable</w:t>
+      </w:r>
+    </w:p>
+    <w:p>
+      <w:pPr>
+        <w:pStyle w:val="ListParagraph"/>
+        <w:numPr>
+          <w:ilvl w:val="1"/>
+          <w:numId w:val="8"/>
+        </w:numPr>
+      </w:pPr>
+      <w:r>
+        <w:lastRenderedPageBreak/>
+        <w:t>Run “python manage.py makemigrations &lt;APP_NAME&gt;” we should run it for each and every app in our Django project.</w:t>
+      </w:r>
+    </w:p>
+    <w:p>
+      <w:pPr>
+        <w:pStyle w:val="ListParagraph"/>
+        <w:numPr>
+          <w:ilvl w:val="1"/>
+          <w:numId w:val="8"/>
+        </w:numPr>
+      </w:pPr>
+      <w:r>
+        <w:t>Open cmd prompt and run “python manage.py migrate”</w:t>
+      </w:r>
+    </w:p>
+    <w:p>
+      <w:pPr>
+        <w:pStyle w:val="ListParagraph"/>
+        <w:numPr>
+          <w:ilvl w:val="1"/>
+          <w:numId w:val="8"/>
+        </w:numPr>
+      </w:pPr>
+      <w:r>
+        <w:t>In setting.py make sure APP_DIRS key needs to be true under the TEMPLATES Key</w:t>
+      </w:r>
+    </w:p>
+    <w:p>
+      <w:pPr>
+        <w:pStyle w:val="ListParagraph"/>
+        <w:numPr>
+          <w:ilvl w:val="1"/>
+          <w:numId w:val="8"/>
+        </w:numPr>
+      </w:pPr>
+      <w:r>
+        <w:t>Create a folder under each app in the name of “</w:t>
+      </w:r>
+      <w:r>
+        <w:t>templates</w:t>
+      </w:r>
+      <w:r>
+        <w:t xml:space="preserve">” and also create a sub folder under this in the name of &lt;CORRESPONDING_APP_NAME&gt; </w:t>
+      </w:r>
+    </w:p>
+    <w:p>
+      <w:pPr>
+        <w:pStyle w:val="ListParagraph"/>
+        <w:numPr>
+          <w:ilvl w:val="1"/>
+          <w:numId w:val="8"/>
+        </w:numPr>
+      </w:pPr>
+      <w:r>
+        <w:t>Place the html file in the created folder</w:t>
+      </w:r>
+    </w:p>
+    <w:p>
+      <w:pPr>
+        <w:pStyle w:val="ListParagraph"/>
+        <w:numPr>
+          <w:ilvl w:val="1"/>
+          <w:numId w:val="8"/>
+        </w:numPr>
+      </w:pPr>
+      <w:r>
+        <w:t>Start the server and access the application</w:t>
+      </w:r>
+    </w:p>
+    <w:p>
+      <w:pPr>
+        <w:rPr>
+          <w:b/>
+          <w:bCs/>
+        </w:rPr>
+      </w:pPr>
+      <w:r>
+        <w:rPr>
+          <w:b/>
+          <w:bCs/>
+        </w:rPr>
+        <w:t>Template Rendering</w:t>
+      </w:r>
+      <w:r>
+        <w:rPr>
+          <w:b/>
+          <w:bCs/>
+        </w:rPr>
+        <w:t xml:space="preserve"> / </w:t>
+      </w:r>
+      <w:r>
+        <w:rPr>
+          <w:b/>
+          <w:bCs/>
+        </w:rPr>
+        <w:t>Django Template Language</w:t>
+      </w:r>
+      <w:r>
+        <w:rPr>
+          <w:b/>
+          <w:bCs/>
+        </w:rPr>
+        <w:t xml:space="preserve"> / </w:t>
+      </w:r>
+      <w:r>
+        <w:rPr>
+          <w:b/>
+          <w:bCs/>
+        </w:rPr>
+        <w:t>Context Insertion</w:t>
+      </w:r>
+      <w:r>
+        <w:rPr>
+          <w:b/>
+          <w:bCs/>
+        </w:rPr>
+        <w:t>:</w:t>
+      </w:r>
+    </w:p>
+    <w:p>
+      <w:pPr>
+        <w:pStyle w:val="ListParagraph"/>
+        <w:numPr>
+          <w:ilvl w:val="0"/>
+          <w:numId w:val="10"/>
+        </w:numPr>
+      </w:pPr>
+      <w:r>
+        <w:t>We can pass the context value from the view to template.</w:t>
+      </w:r>
+    </w:p>
+    <w:p>
+      <w:pPr>
+        <w:pStyle w:val="ListParagraph"/>
+        <w:numPr>
+          <w:ilvl w:val="0"/>
+          <w:numId w:val="10"/>
+        </w:numPr>
+      </w:pPr>
+      <w:r>
+        <w:t>Context value can be any type, like variables, functions and another python file or re-direction logic and etc.</w:t>
+      </w:r>
+    </w:p>
+    <w:p>
+      <w:pPr>
+        <w:pStyle w:val="ListParagraph"/>
+        <w:numPr>
+          <w:ilvl w:val="0"/>
+          <w:numId w:val="10"/>
+        </w:numPr>
+      </w:pPr>
+      <w:r>
+        <w:t>In the render() we have one more parameter called “context”, it will pass the value to the html template.</w:t>
+      </w:r>
+    </w:p>
+    <w:p>
+      <w:pPr>
+        <w:pStyle w:val="ListParagraph"/>
+        <w:numPr>
+          <w:ilvl w:val="0"/>
+          <w:numId w:val="10"/>
+        </w:numPr>
+      </w:pPr>
+      <w:r>
+        <w:t>To access the passed value in the HTML, we should use syntax of double curly braces open and close {{ }}</w:t>
+      </w:r>
+    </w:p>
+    <w:p>
+      <w:pPr>
+        <w:pStyle w:val="ListParagraph"/>
+        <w:numPr>
+          <w:ilvl w:val="0"/>
+          <w:numId w:val="10"/>
+        </w:numPr>
+      </w:pPr>
+      <w:r>
+        <w:t xml:space="preserve">To access the python collection object the syntax should be little different , check in the official </w:t>
+      </w:r>
+      <w:r>
+        <w:t>documentation</w:t>
+      </w:r>
+    </w:p>
+    <w:p>
+      <w:pPr>
+        <w:rPr>
+          <w:b/>
+          <w:bCs/>
+        </w:rPr>
+      </w:pPr>
+      <w:r>
+        <w:rPr>
+          <w:b/>
+          <w:bCs/>
+        </w:rPr>
+        <w:t>Filter and Tags</w:t>
+      </w:r>
+    </w:p>
+    <w:p>
+      <w:pPr>
+        <w:pStyle w:val="ListParagraph"/>
+        <w:numPr>
+          <w:ilvl w:val="0"/>
+          <w:numId w:val="11"/>
+        </w:numPr>
+      </w:pPr>
+      <w:r>
+        <w:t>Filters are built-in modifiers in Django templating that allow you to quickly apply a change to a variable on the template side, rather than in python script.</w:t>
+      </w:r>
+    </w:p>
+    <w:p>
+      <w:pPr>
+        <w:pStyle w:val="ListParagraph"/>
+        <w:numPr>
+          <w:ilvl w:val="0"/>
+          <w:numId w:val="11"/>
+        </w:numPr>
+      </w:pPr>
+      <w:r>
+        <w:t>We can place the filter in the template directly or same filter logic can be used in the view.py file also</w:t>
+      </w:r>
+    </w:p>
+    <w:p>
+      <w:pPr>
+        <w:pStyle w:val="ListParagraph"/>
+        <w:numPr>
+          <w:ilvl w:val="0"/>
+          <w:numId w:val="11"/>
+        </w:numPr>
+      </w:pPr>
+      <w:r>
+        <w:t>There are lot of easy and complex built-in filters available , please checkout in the official documentation.</w:t>
+      </w:r>
+    </w:p>
+    <w:p>
+      <w:pPr>
+        <w:pStyle w:val="ListParagraph"/>
+        <w:numPr>
+          <w:ilvl w:val="0"/>
+          <w:numId w:val="11"/>
+        </w:numPr>
+      </w:pPr>
+      <w:r>
+        <w:t>Tags are able to provide further logic at the template in rendering process.</w:t>
+      </w:r>
+    </w:p>
+    <w:p>
+      <w:pPr>
+        <w:pStyle w:val="ListParagraph"/>
+        <w:numPr>
+          <w:ilvl w:val="0"/>
+          <w:numId w:val="11"/>
+        </w:numPr>
+      </w:pPr>
+      <w:r>
+        <w:t>Tags includes for loop, if, else if and URL linking.</w:t>
+      </w:r>
+    </w:p>
+    <w:p>
+      <w:pPr>
+        <w:pStyle w:val="ListParagraph"/>
+        <w:numPr>
+          <w:ilvl w:val="0"/>
+          <w:numId w:val="11"/>
+        </w:numPr>
+      </w:pPr>
+      <w:r>
+        <w:t>Tags are denoted by {%  %}</w:t>
+      </w:r>
+    </w:p>
+    <w:p>
+      <w:pPr>
+        <w:pStyle w:val="ListParagraph"/>
+        <w:numPr>
+          <w:ilvl w:val="0"/>
+          <w:numId w:val="11"/>
+        </w:numPr>
+      </w:pPr>
+    </w:p>
+    <w:p>
+      <w:pPr>
+        <w:rPr>
+          <w:b/>
+          <w:bCs/>
+        </w:rPr>
+      </w:pPr>
+      <w:r>
+        <w:rPr>
+          <w:b/>
+          <w:bCs/>
+        </w:rPr>
+        <w:t>URL Names in Templates</w:t>
+      </w:r>
+    </w:p>
+    <w:p>
+      <w:pPr>
+        <w:pStyle w:val="ListParagraph"/>
+        <w:numPr>
+          <w:ilvl w:val="0"/>
+          <w:numId w:val="12"/>
+        </w:numPr>
+      </w:pPr>
+      <w:r>
+        <w:t xml:space="preserve">We should give one name to the app in the url.py file </w:t>
+      </w:r>
+    </w:p>
+    <w:p>
+      <w:pPr>
+        <w:pStyle w:val="ListParagraph"/>
+        <w:numPr>
+          <w:ilvl w:val="0"/>
+          <w:numId w:val="12"/>
+        </w:numPr>
+      </w:pPr>
+      <w:r>
+        <w:t>Give the name for each path</w:t>
+      </w:r>
+    </w:p>
+    <w:p>
+      <w:pPr>
+        <w:pStyle w:val="ListParagraph"/>
+        <w:numPr>
+          <w:ilvl w:val="0"/>
+          <w:numId w:val="12"/>
+        </w:numPr>
+      </w:pPr>
+      <w:r>
+        <w:t xml:space="preserve">Add &lt;a&gt;tag whereever we need and pass URL name in the href attributes like {% url </w:t>
+      </w:r>
+      <w:r>
+        <w:t>‘</w:t>
+      </w:r>
+      <w:r>
+        <w:t>&lt;app_name&gt;:&lt;path_name&gt;</w:t>
+      </w:r>
+      <w:r>
+        <w:t>’</w:t>
+      </w:r>
+      <w:r>
+        <w:t xml:space="preserve">  %}</w:t>
+      </w:r>
+    </w:p>
+    <w:p>
+      <w:pPr>
+        <w:rPr>
+          <w:b/>
+          <w:bCs/>
+        </w:rPr>
+      </w:pPr>
+      <w:r>
+        <w:rPr>
+          <w:b/>
+          <w:bCs/>
+        </w:rPr>
+        <w:t>Template Inheritance</w:t>
+      </w:r>
+    </w:p>
+    <w:p>
+      <w:pPr>
+        <w:pStyle w:val="ListParagraph"/>
+        <w:numPr>
+          <w:ilvl w:val="0"/>
+          <w:numId w:val="13"/>
+        </w:numPr>
+      </w:pPr>
+      <w:r>
+        <w:t xml:space="preserve">Create a folder named “templates” at the top root level of the project </w:t>
+      </w:r>
+    </w:p>
+    <w:p>
+      <w:pPr>
+        <w:pStyle w:val="ListParagraph"/>
+        <w:numPr>
+          <w:ilvl w:val="1"/>
+          <w:numId w:val="13"/>
+        </w:numPr>
+      </w:pPr>
+      <w:r>
+        <w:t xml:space="preserve">Or create folder named “templates” under the app level folder </w:t>
+      </w:r>
+    </w:p>
+    <w:p>
+      <w:pPr>
+        <w:pStyle w:val="ListParagraph"/>
+        <w:numPr>
+          <w:ilvl w:val="0"/>
+          <w:numId w:val="13"/>
+        </w:numPr>
+      </w:pPr>
+      <w:r>
+        <w:t>Create html file in this folder, which act as a base/parent html template</w:t>
+      </w:r>
+    </w:p>
+    <w:p>
+      <w:pPr>
+        <w:pStyle w:val="ListParagraph"/>
+        <w:numPr>
+          <w:ilvl w:val="0"/>
+          <w:numId w:val="13"/>
+        </w:numPr>
+      </w:pPr>
+      <w:r>
+        <w:t>Add {% block content %} {% endblock %}</w:t>
+      </w:r>
+    </w:p>
+    <w:p>
+      <w:pPr>
+        <w:pStyle w:val="ListParagraph"/>
+        <w:numPr>
+          <w:ilvl w:val="0"/>
+          <w:numId w:val="13"/>
+        </w:numPr>
+      </w:pPr>
+      <w:r>
+        <w:t>Create child html file inside the app level template folder</w:t>
+      </w:r>
+    </w:p>
+    <w:p>
+      <w:pPr>
+        <w:pStyle w:val="ListParagraph"/>
+        <w:numPr>
+          <w:ilvl w:val="1"/>
+          <w:numId w:val="13"/>
+        </w:numPr>
+      </w:pPr>
+      <w:r>
+        <w:t xml:space="preserve">In this if you want to extend the base.html from the root level folder use </w:t>
+      </w:r>
+      <w:r>
+        <w:t>{% extends '</w:t>
+      </w:r>
+      <w:r>
+        <w:t>&lt;HTML_FILE_NAME&gt;</w:t>
+      </w:r>
+      <w:r>
+        <w:t>' %}</w:t>
+      </w:r>
+    </w:p>
+    <w:p>
+      <w:pPr>
+        <w:pStyle w:val="ListParagraph"/>
+        <w:numPr>
+          <w:ilvl w:val="1"/>
+          <w:numId w:val="13"/>
+        </w:numPr>
+      </w:pPr>
+      <w:r>
+        <w:lastRenderedPageBreak/>
+        <w:t xml:space="preserve">In this if you want to extend the base.html from the app  level folder use </w:t>
+      </w:r>
+      <w:r>
+        <w:t>{% extends '</w:t>
+      </w:r>
+      <w:r>
+        <w:t>&lt;APP_NAME&gt;</w:t>
+      </w:r>
+      <w:r>
+        <w:t>/</w:t>
+      </w:r>
+      <w:r>
+        <w:t>&lt;HTML_FILE_NAME&gt;</w:t>
+      </w:r>
+      <w:r>
+        <w:t>' %}</w:t>
+      </w:r>
+    </w:p>
+    <w:p>
+      <w:pPr>
+        <w:rPr>
+          <w:b/>
+          <w:bCs/>
+        </w:rPr>
+      </w:pPr>
+      <w:r>
+        <w:rPr>
+          <w:b/>
+          <w:bCs/>
+        </w:rPr>
+        <w:t>Template Specifics – Static Files</w:t>
+      </w:r>
+    </w:p>
+    <w:p>
+      <w:pPr>
+        <w:pStyle w:val="ListParagraph"/>
+        <w:numPr>
+          <w:ilvl w:val="0"/>
+          <w:numId w:val="14"/>
+        </w:numPr>
+      </w:pPr>
+      <w:r>
+        <w:t>Static file called as JS and CSS files</w:t>
+      </w:r>
+    </w:p>
+    <w:p>
+      <w:pPr>
+        <w:pStyle w:val="ListParagraph"/>
+        <w:numPr>
+          <w:ilvl w:val="0"/>
+          <w:numId w:val="14"/>
+        </w:numPr>
+      </w:pPr>
+      <w:r>
+        <w:t>Using Tags, Django can serve the static files instead of having full file path.</w:t>
+      </w:r>
+    </w:p>
+    <w:p>
+      <w:pPr>
+        <w:pStyle w:val="ListParagraph"/>
+        <w:numPr>
+          <w:ilvl w:val="0"/>
+          <w:numId w:val="14"/>
+        </w:numPr>
+      </w:pPr>
+      <w:r>
+        <w:t>To use the static file, in setting.py file double check the “Django.contrib.staticfiles” is available under the INSTALLED_APPS</w:t>
+      </w:r>
+    </w:p>
+    <w:p>
+      <w:pPr>
+        <w:pStyle w:val="ListParagraph"/>
+        <w:numPr>
+          <w:ilvl w:val="0"/>
+          <w:numId w:val="14"/>
+        </w:numPr>
+      </w:pPr>
+      <w:r>
+        <w:t>And check the STATIC_URL is available in the setting.py file, if you like to change the folder path, we can update under this name.</w:t>
+      </w:r>
+    </w:p>
+    <w:p>
+      <w:pPr>
+        <w:pStyle w:val="ListParagraph"/>
+        <w:numPr>
+          <w:ilvl w:val="0"/>
+          <w:numId w:val="14"/>
+        </w:numPr>
+      </w:pPr>
+      <w:r>
+        <w:t>As Template folder we should set the static folder</w:t>
+      </w:r>
+    </w:p>
+    <w:p>
+      <w:pPr>
+        <w:pStyle w:val="ListParagraph"/>
+        <w:numPr>
+          <w:ilvl w:val="0"/>
+          <w:numId w:val="14"/>
+        </w:numPr>
+      </w:pPr>
+      <w:r>
+        <w:t xml:space="preserve">Using {% load static%} and {% static  </w:t>
+      </w:r>
+      <w:r>
+        <w:t>&lt;APP_NAME&gt;/</w:t>
+      </w:r>
+      <w:r>
+        <w:t>&lt;FILE_</w:t>
+      </w:r>
+      <w:r>
+        <w:t>NAME</w:t>
+      </w:r>
+      <w:r>
+        <w:t>&gt; %}</w:t>
+      </w:r>
+    </w:p>
+    <w:p>
+      <w:pPr>
+        <w:rPr>
+          <w:b/>
+          <w:bCs/>
+        </w:rPr>
+      </w:pPr>
+      <w:r>
+        <w:rPr>
+          <w:b/>
+          <w:bCs/>
+        </w:rPr>
+        <w:t>Template Specific – Custom 404 file</w:t>
+      </w:r>
+    </w:p>
+    <w:p>
+      <w:pPr>
+        <w:pStyle w:val="ListParagraph"/>
+        <w:numPr>
+          <w:ilvl w:val="0"/>
+          <w:numId w:val="14"/>
+        </w:numPr>
+      </w:pPr>
+      <w:r>
+        <w:t>Django comes up with the many build-in templates like 404 error page, admin page, user credentials entry page and etc</w:t>
+      </w:r>
+    </w:p>
+    <w:p>
+      <w:pPr>
+        <w:pStyle w:val="ListParagraph"/>
+        <w:numPr>
+          <w:ilvl w:val="0"/>
+          <w:numId w:val="14"/>
+        </w:numPr>
+      </w:pPr>
+      <w:r>
+        <w:t>But Django can able to overwrite these page based on our needed.</w:t>
+      </w:r>
+    </w:p>
+    <w:p>
+      <w:pPr>
+        <w:pStyle w:val="ListParagraph"/>
+        <w:numPr>
+          <w:ilvl w:val="0"/>
+          <w:numId w:val="14"/>
+        </w:numPr>
+      </w:pPr>
+      <w:r>
+        <w:t>We can do it the Project Level Template Directory and App Level Template Directory</w:t>
+      </w:r>
+    </w:p>
+    <w:p>
+      <w:pPr>
+        <w:pStyle w:val="ListParagraph"/>
+        <w:numPr>
+          <w:ilvl w:val="0"/>
+          <w:numId w:val="14"/>
+        </w:numPr>
+      </w:pPr>
+      <w:r>
+        <w:t>By default , it gives some unwanted information in the 404 error page.</w:t>
+      </w:r>
+    </w:p>
+    <w:p>
+      <w:pPr>
+        <w:pStyle w:val="ListParagraph"/>
+        <w:numPr>
+          <w:ilvl w:val="0"/>
+          <w:numId w:val="14"/>
+        </w:numPr>
+      </w:pPr>
+      <w:r>
+        <w:t>To Enable or show the Django 404 page</w:t>
+      </w:r>
+      <w:r>
+        <w:t xml:space="preserve"> or To show Django 404.html file under the Project level template folder</w:t>
+      </w:r>
+      <w:r>
+        <w:t>, we should do the below changes in the settings.py</w:t>
+      </w:r>
+    </w:p>
+    <w:p>
+      <w:pPr>
+        <w:pStyle w:val="ListParagraph"/>
+        <w:numPr>
+          <w:ilvl w:val="1"/>
+          <w:numId w:val="14"/>
+        </w:numPr>
+      </w:pPr>
+      <w:r>
+        <w:t>Change the Value of “DEBUG” from True to False</w:t>
+      </w:r>
+    </w:p>
+    <w:p>
+      <w:pPr>
+        <w:pStyle w:val="ListParagraph"/>
+        <w:numPr>
+          <w:ilvl w:val="1"/>
+          <w:numId w:val="14"/>
+        </w:numPr>
+      </w:pPr>
+      <w:r>
+        <w:t>Add the IP address of localhost under the “ALOWED_HOSTS”</w:t>
+      </w:r>
+    </w:p>
+    <w:p>
+      <w:pPr>
+        <w:pStyle w:val="ListParagraph"/>
+        <w:numPr>
+          <w:ilvl w:val="0"/>
+          <w:numId w:val="14"/>
+        </w:numPr>
+      </w:pPr>
+      <w:r>
+        <w:t>If no File is not under the name of 404.html, it will display the Django 404 html page.</w:t>
+      </w:r>
+    </w:p>
+    <w:p>
+      <w:pPr>
+        <w:pStyle w:val="ListParagraph"/>
+        <w:numPr>
+          <w:ilvl w:val="0"/>
+          <w:numId w:val="14"/>
+        </w:numPr>
+      </w:pPr>
+      <w:r>
+        <w:t>To use the custom error page other than 404.html filename, check the Django Documentation</w:t>
       </w:r>
     </w:p>
     <w:sectPr>
@@ -867,6 +1689,119 @@
 <file path=word/numbering.xml><?xml version="1.0" encoding="utf-8"?>
 <w:numbering xmlns:wpc="http://schemas.microsoft.com/office/word/2010/wordprocessingCanvas" xmlns:cx="http://schemas.microsoft.com/office/drawing/2014/chartex" xmlns:cx1="http://schemas.microsoft.com/office/drawing/2015/9/8/chartex" xmlns:cx2="http://schemas.microsoft.com/office/drawing/2015/10/21/chartex" xmlns:cx3="http://schemas.microsoft.com/office/drawing/2016/5/9/chartex" xmlns:cx4="http://schemas.microsoft.com/office/drawing/2016/5/10/chartex" xmlns:cx5="http://schemas.microsoft.com/office/drawing/2016/5/11/chartex" xmlns:cx6="http://schemas.microsoft.com/office/drawing/2016/5/12/chartex" xmlns:cx7="http://schemas.microsoft.com/office/drawing/2016/5/13/chartex" xmlns:cx8="http://schemas.microsoft.com/office/drawing/2016/5/14/chartex" xmlns:mc="http://schemas.openxmlformats.org/markup-compatibility/2006" xmlns:aink="http://schemas.microsoft.com/office/drawing/2016/ink" xmlns:am3d="http://schemas.microsoft.com/office/drawing/2017/model3d" xmlns:o="urn:schemas-microsoft-com:office:office" xmlns:oel="http://schemas.microsoft.com/office/2019/extlst" xmlns:r="http://schemas.openxmlformats.org/officeDocument/2006/relationships" xmlns:m="http://schemas.openxmlformats.org/officeDocument/2006/math" xmlns:v="urn:schemas-microsoft-com:vml" xmlns:wp14="http://schemas.microsoft.com/office/word/2010/wordprocessingDrawing" xmlns:wp="http://schemas.openxmlformats.org/drawingml/2006/wordprocessingDrawing" xmlns:w10="urn:schemas-microsoft-com:office:word" xmlns:w="http://schemas.openxmlformats.org/wordprocessingml/2006/main" xmlns:w14="http://schemas.microsoft.com/office/word/2010/wordml" xmlns:w15="http://schemas.microsoft.com/office/word/2012/wordml" xmlns:w16cex="http://schemas.microsoft.com/office/word/2018/wordml/cex" xmlns:w16cid="http://schemas.microsoft.com/office/word/2016/wordml/cid" xmlns:w16="http://schemas.microsoft.com/office/word/2018/wordml" xmlns:w16sdtdh="http://schemas.microsoft.com/office/word/2020/wordml/sdtdatahash" xmlns:w16se="http://schemas.microsoft.com/office/word/2015/wordml/symex" xmlns:wpg="http://schemas.microsoft.com/office/word/2010/wordprocessingGroup" xmlns:wpi="http://schemas.microsoft.com/office/word/2010/wordprocessingInk" xmlns:wne="http://schemas.microsoft.com/office/word/2006/wordml" xmlns:wps="http://schemas.microsoft.com/office/word/2010/wordprocessingShape" mc:Ignorable="w14 w15 w16se w16cid w16 w16cex w16sdtdh wp14">
   <w:abstractNum w:abstractNumId="0" w15:restartNumberingAfterBreak="0">
+    <w:nsid w:val="0C781B3E"/>
+    <w:multiLevelType w:val="hybridMultilevel"/>
+    <w:tmpl w:val="AE10484E"/>
+    <w:lvl w:ilvl="0" w:tplc="40090001">
+      <w:start w:val="1"/>
+      <w:numFmt w:val="bullet"/>
+      <w:lvlText w:val=""/>
+      <w:lvlJc w:val="left"/>
+      <w:pPr>
+        <w:ind w:left="720" w:hanging="360"/>
+      </w:pPr>
+      <w:rPr>
+        <w:rFonts w:ascii="Symbol" w:hAnsi="Symbol" w:hint="default"/>
+      </w:rPr>
+    </w:lvl>
+    <w:lvl w:ilvl="1" w:tplc="40090003" w:tentative="1">
+      <w:start w:val="1"/>
+      <w:numFmt w:val="bullet"/>
+      <w:lvlText w:val="o"/>
+      <w:lvlJc w:val="left"/>
+      <w:pPr>
+        <w:ind w:left="1440" w:hanging="360"/>
+      </w:pPr>
+      <w:rPr>
+        <w:rFonts w:ascii="Courier New" w:hAnsi="Courier New" w:cs="Courier New" w:hint="default"/>
+      </w:rPr>
+    </w:lvl>
+    <w:lvl w:ilvl="2" w:tplc="40090005" w:tentative="1">
+      <w:start w:val="1"/>
+      <w:numFmt w:val="bullet"/>
+      <w:lvlText w:val=""/>
+      <w:lvlJc w:val="left"/>
+      <w:pPr>
+        <w:ind w:left="2160" w:hanging="360"/>
+      </w:pPr>
+      <w:rPr>
+        <w:rFonts w:ascii="Wingdings" w:hAnsi="Wingdings" w:hint="default"/>
+      </w:rPr>
+    </w:lvl>
+    <w:lvl w:ilvl="3" w:tplc="40090001" w:tentative="1">
+      <w:start w:val="1"/>
+      <w:numFmt w:val="bullet"/>
+      <w:lvlText w:val=""/>
+      <w:lvlJc w:val="left"/>
+      <w:pPr>
+        <w:ind w:left="2880" w:hanging="360"/>
+      </w:pPr>
+      <w:rPr>
+        <w:rFonts w:ascii="Symbol" w:hAnsi="Symbol" w:hint="default"/>
+      </w:rPr>
+    </w:lvl>
+    <w:lvl w:ilvl="4" w:tplc="40090003" w:tentative="1">
+      <w:start w:val="1"/>
+      <w:numFmt w:val="bullet"/>
+      <w:lvlText w:val="o"/>
+      <w:lvlJc w:val="left"/>
+      <w:pPr>
+        <w:ind w:left="3600" w:hanging="360"/>
+      </w:pPr>
+      <w:rPr>
+        <w:rFonts w:ascii="Courier New" w:hAnsi="Courier New" w:cs="Courier New" w:hint="default"/>
+      </w:rPr>
+    </w:lvl>
+    <w:lvl w:ilvl="5" w:tplc="40090005" w:tentative="1">
+      <w:start w:val="1"/>
+      <w:numFmt w:val="bullet"/>
+      <w:lvlText w:val=""/>
+      <w:lvlJc w:val="left"/>
+      <w:pPr>
+        <w:ind w:left="4320" w:hanging="360"/>
+      </w:pPr>
+      <w:rPr>
+        <w:rFonts w:ascii="Wingdings" w:hAnsi="Wingdings" w:hint="default"/>
+      </w:rPr>
+    </w:lvl>
+    <w:lvl w:ilvl="6" w:tplc="40090001" w:tentative="1">
+      <w:start w:val="1"/>
+      <w:numFmt w:val="bullet"/>
+      <w:lvlText w:val=""/>
+      <w:lvlJc w:val="left"/>
+      <w:pPr>
+        <w:ind w:left="5040" w:hanging="360"/>
+      </w:pPr>
+      <w:rPr>
+        <w:rFonts w:ascii="Symbol" w:hAnsi="Symbol" w:hint="default"/>
+      </w:rPr>
+    </w:lvl>
+    <w:lvl w:ilvl="7" w:tplc="40090003" w:tentative="1">
+      <w:start w:val="1"/>
+      <w:numFmt w:val="bullet"/>
+      <w:lvlText w:val="o"/>
+      <w:lvlJc w:val="left"/>
+      <w:pPr>
+        <w:ind w:left="5760" w:hanging="360"/>
+      </w:pPr>
+      <w:rPr>
+        <w:rFonts w:ascii="Courier New" w:hAnsi="Courier New" w:cs="Courier New" w:hint="default"/>
+      </w:rPr>
+    </w:lvl>
+    <w:lvl w:ilvl="8" w:tplc="40090005" w:tentative="1">
+      <w:start w:val="1"/>
+      <w:numFmt w:val="bullet"/>
+      <w:lvlText w:val=""/>
+      <w:lvlJc w:val="left"/>
+      <w:pPr>
+        <w:ind w:left="6480" w:hanging="360"/>
+      </w:pPr>
+      <w:rPr>
+        <w:rFonts w:ascii="Wingdings" w:hAnsi="Wingdings" w:hint="default"/>
+      </w:rPr>
+    </w:lvl>
+  </w:abstractNum>
+  <w:abstractNum w:abstractNumId="1" w15:restartNumberingAfterBreak="0">
     <w:nsid w:val="35D73EB5"/>
     <w:multiLevelType w:val="hybridMultilevel"/>
     <w:tmpl w:val="C8FE4D80"/>
@@ -979,7 +1914,7 @@
       </w:rPr>
     </w:lvl>
   </w:abstractNum>
-  <w:abstractNum w:abstractNumId="1" w15:restartNumberingAfterBreak="0">
+  <w:abstractNum w:abstractNumId="2" w15:restartNumberingAfterBreak="0">
     <w:nsid w:val="3B183F27"/>
     <w:multiLevelType w:val="hybridMultilevel"/>
     <w:tmpl w:val="10782A66"/>
@@ -1092,7 +2027,233 @@
       </w:rPr>
     </w:lvl>
   </w:abstractNum>
-  <w:abstractNum w:abstractNumId="2" w15:restartNumberingAfterBreak="0">
+  <w:abstractNum w:abstractNumId="3" w15:restartNumberingAfterBreak="0">
+    <w:nsid w:val="3E7C5297"/>
+    <w:multiLevelType w:val="hybridMultilevel"/>
+    <w:tmpl w:val="7CBCC4E6"/>
+    <w:lvl w:ilvl="0" w:tplc="40090001">
+      <w:start w:val="1"/>
+      <w:numFmt w:val="bullet"/>
+      <w:lvlText w:val=""/>
+      <w:lvlJc w:val="left"/>
+      <w:pPr>
+        <w:ind w:left="720" w:hanging="360"/>
+      </w:pPr>
+      <w:rPr>
+        <w:rFonts w:ascii="Symbol" w:hAnsi="Symbol" w:hint="default"/>
+      </w:rPr>
+    </w:lvl>
+    <w:lvl w:ilvl="1" w:tplc="40090003" w:tentative="1">
+      <w:start w:val="1"/>
+      <w:numFmt w:val="bullet"/>
+      <w:lvlText w:val="o"/>
+      <w:lvlJc w:val="left"/>
+      <w:pPr>
+        <w:ind w:left="1440" w:hanging="360"/>
+      </w:pPr>
+      <w:rPr>
+        <w:rFonts w:ascii="Courier New" w:hAnsi="Courier New" w:cs="Courier New" w:hint="default"/>
+      </w:rPr>
+    </w:lvl>
+    <w:lvl w:ilvl="2" w:tplc="40090005" w:tentative="1">
+      <w:start w:val="1"/>
+      <w:numFmt w:val="bullet"/>
+      <w:lvlText w:val=""/>
+      <w:lvlJc w:val="left"/>
+      <w:pPr>
+        <w:ind w:left="2160" w:hanging="360"/>
+      </w:pPr>
+      <w:rPr>
+        <w:rFonts w:ascii="Wingdings" w:hAnsi="Wingdings" w:hint="default"/>
+      </w:rPr>
+    </w:lvl>
+    <w:lvl w:ilvl="3" w:tplc="40090001" w:tentative="1">
+      <w:start w:val="1"/>
+      <w:numFmt w:val="bullet"/>
+      <w:lvlText w:val=""/>
+      <w:lvlJc w:val="left"/>
+      <w:pPr>
+        <w:ind w:left="2880" w:hanging="360"/>
+      </w:pPr>
+      <w:rPr>
+        <w:rFonts w:ascii="Symbol" w:hAnsi="Symbol" w:hint="default"/>
+      </w:rPr>
+    </w:lvl>
+    <w:lvl w:ilvl="4" w:tplc="40090003" w:tentative="1">
+      <w:start w:val="1"/>
+      <w:numFmt w:val="bullet"/>
+      <w:lvlText w:val="o"/>
+      <w:lvlJc w:val="left"/>
+      <w:pPr>
+        <w:ind w:left="3600" w:hanging="360"/>
+      </w:pPr>
+      <w:rPr>
+        <w:rFonts w:ascii="Courier New" w:hAnsi="Courier New" w:cs="Courier New" w:hint="default"/>
+      </w:rPr>
+    </w:lvl>
+    <w:lvl w:ilvl="5" w:tplc="40090005" w:tentative="1">
+      <w:start w:val="1"/>
+      <w:numFmt w:val="bullet"/>
+      <w:lvlText w:val=""/>
+      <w:lvlJc w:val="left"/>
+      <w:pPr>
+        <w:ind w:left="4320" w:hanging="360"/>
+      </w:pPr>
+      <w:rPr>
+        <w:rFonts w:ascii="Wingdings" w:hAnsi="Wingdings" w:hint="default"/>
+      </w:rPr>
+    </w:lvl>
+    <w:lvl w:ilvl="6" w:tplc="40090001" w:tentative="1">
+      <w:start w:val="1"/>
+      <w:numFmt w:val="bullet"/>
+      <w:lvlText w:val=""/>
+      <w:lvlJc w:val="left"/>
+      <w:pPr>
+        <w:ind w:left="5040" w:hanging="360"/>
+      </w:pPr>
+      <w:rPr>
+        <w:rFonts w:ascii="Symbol" w:hAnsi="Symbol" w:hint="default"/>
+      </w:rPr>
+    </w:lvl>
+    <w:lvl w:ilvl="7" w:tplc="40090003" w:tentative="1">
+      <w:start w:val="1"/>
+      <w:numFmt w:val="bullet"/>
+      <w:lvlText w:val="o"/>
+      <w:lvlJc w:val="left"/>
+      <w:pPr>
+        <w:ind w:left="5760" w:hanging="360"/>
+      </w:pPr>
+      <w:rPr>
+        <w:rFonts w:ascii="Courier New" w:hAnsi="Courier New" w:cs="Courier New" w:hint="default"/>
+      </w:rPr>
+    </w:lvl>
+    <w:lvl w:ilvl="8" w:tplc="40090005" w:tentative="1">
+      <w:start w:val="1"/>
+      <w:numFmt w:val="bullet"/>
+      <w:lvlText w:val=""/>
+      <w:lvlJc w:val="left"/>
+      <w:pPr>
+        <w:ind w:left="6480" w:hanging="360"/>
+      </w:pPr>
+      <w:rPr>
+        <w:rFonts w:ascii="Wingdings" w:hAnsi="Wingdings" w:hint="default"/>
+      </w:rPr>
+    </w:lvl>
+  </w:abstractNum>
+  <w:abstractNum w:abstractNumId="4" w15:restartNumberingAfterBreak="0">
+    <w:nsid w:val="4DBA195B"/>
+    <w:multiLevelType w:val="hybridMultilevel"/>
+    <w:tmpl w:val="EC9252E8"/>
+    <w:lvl w:ilvl="0" w:tplc="40090001">
+      <w:start w:val="1"/>
+      <w:numFmt w:val="bullet"/>
+      <w:lvlText w:val=""/>
+      <w:lvlJc w:val="left"/>
+      <w:pPr>
+        <w:ind w:left="720" w:hanging="360"/>
+      </w:pPr>
+      <w:rPr>
+        <w:rFonts w:ascii="Symbol" w:hAnsi="Symbol" w:hint="default"/>
+      </w:rPr>
+    </w:lvl>
+    <w:lvl w:ilvl="1" w:tplc="40090003" w:tentative="1">
+      <w:start w:val="1"/>
+      <w:numFmt w:val="bullet"/>
+      <w:lvlText w:val="o"/>
+      <w:lvlJc w:val="left"/>
+      <w:pPr>
+        <w:ind w:left="1440" w:hanging="360"/>
+      </w:pPr>
+      <w:rPr>
+        <w:rFonts w:ascii="Courier New" w:hAnsi="Courier New" w:cs="Courier New" w:hint="default"/>
+      </w:rPr>
+    </w:lvl>
+    <w:lvl w:ilvl="2" w:tplc="40090005" w:tentative="1">
+      <w:start w:val="1"/>
+      <w:numFmt w:val="bullet"/>
+      <w:lvlText w:val=""/>
+      <w:lvlJc w:val="left"/>
+      <w:pPr>
+        <w:ind w:left="2160" w:hanging="360"/>
+      </w:pPr>
+      <w:rPr>
+        <w:rFonts w:ascii="Wingdings" w:hAnsi="Wingdings" w:hint="default"/>
+      </w:rPr>
+    </w:lvl>
+    <w:lvl w:ilvl="3" w:tplc="40090001" w:tentative="1">
+      <w:start w:val="1"/>
+      <w:numFmt w:val="bullet"/>
+      <w:lvlText w:val=""/>
+      <w:lvlJc w:val="left"/>
+      <w:pPr>
+        <w:ind w:left="2880" w:hanging="360"/>
+      </w:pPr>
+      <w:rPr>
+        <w:rFonts w:ascii="Symbol" w:hAnsi="Symbol" w:hint="default"/>
+      </w:rPr>
+    </w:lvl>
+    <w:lvl w:ilvl="4" w:tplc="40090003" w:tentative="1">
+      <w:start w:val="1"/>
+      <w:numFmt w:val="bullet"/>
+      <w:lvlText w:val="o"/>
+      <w:lvlJc w:val="left"/>
+      <w:pPr>
+        <w:ind w:left="3600" w:hanging="360"/>
+      </w:pPr>
+      <w:rPr>
+        <w:rFonts w:ascii="Courier New" w:hAnsi="Courier New" w:cs="Courier New" w:hint="default"/>
+      </w:rPr>
+    </w:lvl>
+    <w:lvl w:ilvl="5" w:tplc="40090005" w:tentative="1">
+      <w:start w:val="1"/>
+      <w:numFmt w:val="bullet"/>
+      <w:lvlText w:val=""/>
+      <w:lvlJc w:val="left"/>
+      <w:pPr>
+        <w:ind w:left="4320" w:hanging="360"/>
+      </w:pPr>
+      <w:rPr>
+        <w:rFonts w:ascii="Wingdings" w:hAnsi="Wingdings" w:hint="default"/>
+      </w:rPr>
+    </w:lvl>
+    <w:lvl w:ilvl="6" w:tplc="40090001" w:tentative="1">
+      <w:start w:val="1"/>
+      <w:numFmt w:val="bullet"/>
+      <w:lvlText w:val=""/>
+      <w:lvlJc w:val="left"/>
+      <w:pPr>
+        <w:ind w:left="5040" w:hanging="360"/>
+      </w:pPr>
+      <w:rPr>
+        <w:rFonts w:ascii="Symbol" w:hAnsi="Symbol" w:hint="default"/>
+      </w:rPr>
+    </w:lvl>
+    <w:lvl w:ilvl="7" w:tplc="40090003" w:tentative="1">
+      <w:start w:val="1"/>
+      <w:numFmt w:val="bullet"/>
+      <w:lvlText w:val="o"/>
+      <w:lvlJc w:val="left"/>
+      <w:pPr>
+        <w:ind w:left="5760" w:hanging="360"/>
+      </w:pPr>
+      <w:rPr>
+        <w:rFonts w:ascii="Courier New" w:hAnsi="Courier New" w:cs="Courier New" w:hint="default"/>
+      </w:rPr>
+    </w:lvl>
+    <w:lvl w:ilvl="8" w:tplc="40090005" w:tentative="1">
+      <w:start w:val="1"/>
+      <w:numFmt w:val="bullet"/>
+      <w:lvlText w:val=""/>
+      <w:lvlJc w:val="left"/>
+      <w:pPr>
+        <w:ind w:left="6480" w:hanging="360"/>
+      </w:pPr>
+      <w:rPr>
+        <w:rFonts w:ascii="Wingdings" w:hAnsi="Wingdings" w:hint="default"/>
+      </w:rPr>
+    </w:lvl>
+  </w:abstractNum>
+  <w:abstractNum w:abstractNumId="5" w15:restartNumberingAfterBreak="0">
     <w:nsid w:val="51945118"/>
     <w:multiLevelType w:val="hybridMultilevel"/>
     <w:tmpl w:val="9C0AD118"/>
@@ -1205,7 +2366,233 @@
       </w:rPr>
     </w:lvl>
   </w:abstractNum>
-  <w:abstractNum w:abstractNumId="3" w15:restartNumberingAfterBreak="0">
+  <w:abstractNum w:abstractNumId="6" w15:restartNumberingAfterBreak="0">
+    <w:nsid w:val="5AC87BAF"/>
+    <w:multiLevelType w:val="hybridMultilevel"/>
+    <w:tmpl w:val="81842D54"/>
+    <w:lvl w:ilvl="0" w:tplc="40090001">
+      <w:start w:val="1"/>
+      <w:numFmt w:val="bullet"/>
+      <w:lvlText w:val=""/>
+      <w:lvlJc w:val="left"/>
+      <w:pPr>
+        <w:ind w:left="720" w:hanging="360"/>
+      </w:pPr>
+      <w:rPr>
+        <w:rFonts w:ascii="Symbol" w:hAnsi="Symbol" w:hint="default"/>
+      </w:rPr>
+    </w:lvl>
+    <w:lvl w:ilvl="1" w:tplc="40090003">
+      <w:start w:val="1"/>
+      <w:numFmt w:val="bullet"/>
+      <w:lvlText w:val="o"/>
+      <w:lvlJc w:val="left"/>
+      <w:pPr>
+        <w:ind w:left="1440" w:hanging="360"/>
+      </w:pPr>
+      <w:rPr>
+        <w:rFonts w:ascii="Courier New" w:hAnsi="Courier New" w:cs="Courier New" w:hint="default"/>
+      </w:rPr>
+    </w:lvl>
+    <w:lvl w:ilvl="2" w:tplc="40090005" w:tentative="1">
+      <w:start w:val="1"/>
+      <w:numFmt w:val="bullet"/>
+      <w:lvlText w:val=""/>
+      <w:lvlJc w:val="left"/>
+      <w:pPr>
+        <w:ind w:left="2160" w:hanging="360"/>
+      </w:pPr>
+      <w:rPr>
+        <w:rFonts w:ascii="Wingdings" w:hAnsi="Wingdings" w:hint="default"/>
+      </w:rPr>
+    </w:lvl>
+    <w:lvl w:ilvl="3" w:tplc="40090001" w:tentative="1">
+      <w:start w:val="1"/>
+      <w:numFmt w:val="bullet"/>
+      <w:lvlText w:val=""/>
+      <w:lvlJc w:val="left"/>
+      <w:pPr>
+        <w:ind w:left="2880" w:hanging="360"/>
+      </w:pPr>
+      <w:rPr>
+        <w:rFonts w:ascii="Symbol" w:hAnsi="Symbol" w:hint="default"/>
+      </w:rPr>
+    </w:lvl>
+    <w:lvl w:ilvl="4" w:tplc="40090003" w:tentative="1">
+      <w:start w:val="1"/>
+      <w:numFmt w:val="bullet"/>
+      <w:lvlText w:val="o"/>
+      <w:lvlJc w:val="left"/>
+      <w:pPr>
+        <w:ind w:left="3600" w:hanging="360"/>
+      </w:pPr>
+      <w:rPr>
+        <w:rFonts w:ascii="Courier New" w:hAnsi="Courier New" w:cs="Courier New" w:hint="default"/>
+      </w:rPr>
+    </w:lvl>
+    <w:lvl w:ilvl="5" w:tplc="40090005" w:tentative="1">
+      <w:start w:val="1"/>
+      <w:numFmt w:val="bullet"/>
+      <w:lvlText w:val=""/>
+      <w:lvlJc w:val="left"/>
+      <w:pPr>
+        <w:ind w:left="4320" w:hanging="360"/>
+      </w:pPr>
+      <w:rPr>
+        <w:rFonts w:ascii="Wingdings" w:hAnsi="Wingdings" w:hint="default"/>
+      </w:rPr>
+    </w:lvl>
+    <w:lvl w:ilvl="6" w:tplc="40090001" w:tentative="1">
+      <w:start w:val="1"/>
+      <w:numFmt w:val="bullet"/>
+      <w:lvlText w:val=""/>
+      <w:lvlJc w:val="left"/>
+      <w:pPr>
+        <w:ind w:left="5040" w:hanging="360"/>
+      </w:pPr>
+      <w:rPr>
+        <w:rFonts w:ascii="Symbol" w:hAnsi="Symbol" w:hint="default"/>
+      </w:rPr>
+    </w:lvl>
+    <w:lvl w:ilvl="7" w:tplc="40090003" w:tentative="1">
+      <w:start w:val="1"/>
+      <w:numFmt w:val="bullet"/>
+      <w:lvlText w:val="o"/>
+      <w:lvlJc w:val="left"/>
+      <w:pPr>
+        <w:ind w:left="5760" w:hanging="360"/>
+      </w:pPr>
+      <w:rPr>
+        <w:rFonts w:ascii="Courier New" w:hAnsi="Courier New" w:cs="Courier New" w:hint="default"/>
+      </w:rPr>
+    </w:lvl>
+    <w:lvl w:ilvl="8" w:tplc="40090005" w:tentative="1">
+      <w:start w:val="1"/>
+      <w:numFmt w:val="bullet"/>
+      <w:lvlText w:val=""/>
+      <w:lvlJc w:val="left"/>
+      <w:pPr>
+        <w:ind w:left="6480" w:hanging="360"/>
+      </w:pPr>
+      <w:rPr>
+        <w:rFonts w:ascii="Wingdings" w:hAnsi="Wingdings" w:hint="default"/>
+      </w:rPr>
+    </w:lvl>
+  </w:abstractNum>
+  <w:abstractNum w:abstractNumId="7" w15:restartNumberingAfterBreak="0">
+    <w:nsid w:val="63672976"/>
+    <w:multiLevelType w:val="hybridMultilevel"/>
+    <w:tmpl w:val="BF745F1C"/>
+    <w:lvl w:ilvl="0" w:tplc="40090001">
+      <w:start w:val="1"/>
+      <w:numFmt w:val="bullet"/>
+      <w:lvlText w:val=""/>
+      <w:lvlJc w:val="left"/>
+      <w:pPr>
+        <w:ind w:left="720" w:hanging="360"/>
+      </w:pPr>
+      <w:rPr>
+        <w:rFonts w:ascii="Symbol" w:hAnsi="Symbol" w:hint="default"/>
+      </w:rPr>
+    </w:lvl>
+    <w:lvl w:ilvl="1" w:tplc="40090003">
+      <w:start w:val="1"/>
+      <w:numFmt w:val="bullet"/>
+      <w:lvlText w:val="o"/>
+      <w:lvlJc w:val="left"/>
+      <w:pPr>
+        <w:ind w:left="1440" w:hanging="360"/>
+      </w:pPr>
+      <w:rPr>
+        <w:rFonts w:ascii="Courier New" w:hAnsi="Courier New" w:cs="Courier New" w:hint="default"/>
+      </w:rPr>
+    </w:lvl>
+    <w:lvl w:ilvl="2" w:tplc="40090005" w:tentative="1">
+      <w:start w:val="1"/>
+      <w:numFmt w:val="bullet"/>
+      <w:lvlText w:val=""/>
+      <w:lvlJc w:val="left"/>
+      <w:pPr>
+        <w:ind w:left="2160" w:hanging="360"/>
+      </w:pPr>
+      <w:rPr>
+        <w:rFonts w:ascii="Wingdings" w:hAnsi="Wingdings" w:hint="default"/>
+      </w:rPr>
+    </w:lvl>
+    <w:lvl w:ilvl="3" w:tplc="40090001" w:tentative="1">
+      <w:start w:val="1"/>
+      <w:numFmt w:val="bullet"/>
+      <w:lvlText w:val=""/>
+      <w:lvlJc w:val="left"/>
+      <w:pPr>
+        <w:ind w:left="2880" w:hanging="360"/>
+      </w:pPr>
+      <w:rPr>
+        <w:rFonts w:ascii="Symbol" w:hAnsi="Symbol" w:hint="default"/>
+      </w:rPr>
+    </w:lvl>
+    <w:lvl w:ilvl="4" w:tplc="40090003" w:tentative="1">
+      <w:start w:val="1"/>
+      <w:numFmt w:val="bullet"/>
+      <w:lvlText w:val="o"/>
+      <w:lvlJc w:val="left"/>
+      <w:pPr>
+        <w:ind w:left="3600" w:hanging="360"/>
+      </w:pPr>
+      <w:rPr>
+        <w:rFonts w:ascii="Courier New" w:hAnsi="Courier New" w:cs="Courier New" w:hint="default"/>
+      </w:rPr>
+    </w:lvl>
+    <w:lvl w:ilvl="5" w:tplc="40090005" w:tentative="1">
+      <w:start w:val="1"/>
+      <w:numFmt w:val="bullet"/>
+      <w:lvlText w:val=""/>
+      <w:lvlJc w:val="left"/>
+      <w:pPr>
+        <w:ind w:left="4320" w:hanging="360"/>
+      </w:pPr>
+      <w:rPr>
+        <w:rFonts w:ascii="Wingdings" w:hAnsi="Wingdings" w:hint="default"/>
+      </w:rPr>
+    </w:lvl>
+    <w:lvl w:ilvl="6" w:tplc="40090001" w:tentative="1">
+      <w:start w:val="1"/>
+      <w:numFmt w:val="bullet"/>
+      <w:lvlText w:val=""/>
+      <w:lvlJc w:val="left"/>
+      <w:pPr>
+        <w:ind w:left="5040" w:hanging="360"/>
+      </w:pPr>
+      <w:rPr>
+        <w:rFonts w:ascii="Symbol" w:hAnsi="Symbol" w:hint="default"/>
+      </w:rPr>
+    </w:lvl>
+    <w:lvl w:ilvl="7" w:tplc="40090003" w:tentative="1">
+      <w:start w:val="1"/>
+      <w:numFmt w:val="bullet"/>
+      <w:lvlText w:val="o"/>
+      <w:lvlJc w:val="left"/>
+      <w:pPr>
+        <w:ind w:left="5760" w:hanging="360"/>
+      </w:pPr>
+      <w:rPr>
+        <w:rFonts w:ascii="Courier New" w:hAnsi="Courier New" w:cs="Courier New" w:hint="default"/>
+      </w:rPr>
+    </w:lvl>
+    <w:lvl w:ilvl="8" w:tplc="40090005" w:tentative="1">
+      <w:start w:val="1"/>
+      <w:numFmt w:val="bullet"/>
+      <w:lvlText w:val=""/>
+      <w:lvlJc w:val="left"/>
+      <w:pPr>
+        <w:ind w:left="6480" w:hanging="360"/>
+      </w:pPr>
+      <w:rPr>
+        <w:rFonts w:ascii="Wingdings" w:hAnsi="Wingdings" w:hint="default"/>
+      </w:rPr>
+    </w:lvl>
+  </w:abstractNum>
+  <w:abstractNum w:abstractNumId="8" w15:restartNumberingAfterBreak="0">
     <w:nsid w:val="66BD2661"/>
     <w:multiLevelType w:val="hybridMultilevel"/>
     <w:tmpl w:val="F800A810"/>
@@ -1318,7 +2705,120 @@
       </w:rPr>
     </w:lvl>
   </w:abstractNum>
-  <w:abstractNum w:abstractNumId="4" w15:restartNumberingAfterBreak="0">
+  <w:abstractNum w:abstractNumId="9" w15:restartNumberingAfterBreak="0">
+    <w:nsid w:val="6B5A2C64"/>
+    <w:multiLevelType w:val="hybridMultilevel"/>
+    <w:tmpl w:val="438CA47C"/>
+    <w:lvl w:ilvl="0" w:tplc="40090001">
+      <w:start w:val="1"/>
+      <w:numFmt w:val="bullet"/>
+      <w:lvlText w:val=""/>
+      <w:lvlJc w:val="left"/>
+      <w:pPr>
+        <w:ind w:left="720" w:hanging="360"/>
+      </w:pPr>
+      <w:rPr>
+        <w:rFonts w:ascii="Symbol" w:hAnsi="Symbol" w:hint="default"/>
+      </w:rPr>
+    </w:lvl>
+    <w:lvl w:ilvl="1" w:tplc="40090003" w:tentative="1">
+      <w:start w:val="1"/>
+      <w:numFmt w:val="bullet"/>
+      <w:lvlText w:val="o"/>
+      <w:lvlJc w:val="left"/>
+      <w:pPr>
+        <w:ind w:left="1440" w:hanging="360"/>
+      </w:pPr>
+      <w:rPr>
+        <w:rFonts w:ascii="Courier New" w:hAnsi="Courier New" w:cs="Courier New" w:hint="default"/>
+      </w:rPr>
+    </w:lvl>
+    <w:lvl w:ilvl="2" w:tplc="40090005" w:tentative="1">
+      <w:start w:val="1"/>
+      <w:numFmt w:val="bullet"/>
+      <w:lvlText w:val=""/>
+      <w:lvlJc w:val="left"/>
+      <w:pPr>
+        <w:ind w:left="2160" w:hanging="360"/>
+      </w:pPr>
+      <w:rPr>
+        <w:rFonts w:ascii="Wingdings" w:hAnsi="Wingdings" w:hint="default"/>
+      </w:rPr>
+    </w:lvl>
+    <w:lvl w:ilvl="3" w:tplc="40090001" w:tentative="1">
+      <w:start w:val="1"/>
+      <w:numFmt w:val="bullet"/>
+      <w:lvlText w:val=""/>
+      <w:lvlJc w:val="left"/>
+      <w:pPr>
+        <w:ind w:left="2880" w:hanging="360"/>
+      </w:pPr>
+      <w:rPr>
+        <w:rFonts w:ascii="Symbol" w:hAnsi="Symbol" w:hint="default"/>
+      </w:rPr>
+    </w:lvl>
+    <w:lvl w:ilvl="4" w:tplc="40090003" w:tentative="1">
+      <w:start w:val="1"/>
+      <w:numFmt w:val="bullet"/>
+      <w:lvlText w:val="o"/>
+      <w:lvlJc w:val="left"/>
+      <w:pPr>
+        <w:ind w:left="3600" w:hanging="360"/>
+      </w:pPr>
+      <w:rPr>
+        <w:rFonts w:ascii="Courier New" w:hAnsi="Courier New" w:cs="Courier New" w:hint="default"/>
+      </w:rPr>
+    </w:lvl>
+    <w:lvl w:ilvl="5" w:tplc="40090005" w:tentative="1">
+      <w:start w:val="1"/>
+      <w:numFmt w:val="bullet"/>
+      <w:lvlText w:val=""/>
+      <w:lvlJc w:val="left"/>
+      <w:pPr>
+        <w:ind w:left="4320" w:hanging="360"/>
+      </w:pPr>
+      <w:rPr>
+        <w:rFonts w:ascii="Wingdings" w:hAnsi="Wingdings" w:hint="default"/>
+      </w:rPr>
+    </w:lvl>
+    <w:lvl w:ilvl="6" w:tplc="40090001" w:tentative="1">
+      <w:start w:val="1"/>
+      <w:numFmt w:val="bullet"/>
+      <w:lvlText w:val=""/>
+      <w:lvlJc w:val="left"/>
+      <w:pPr>
+        <w:ind w:left="5040" w:hanging="360"/>
+      </w:pPr>
+      <w:rPr>
+        <w:rFonts w:ascii="Symbol" w:hAnsi="Symbol" w:hint="default"/>
+      </w:rPr>
+    </w:lvl>
+    <w:lvl w:ilvl="7" w:tplc="40090003" w:tentative="1">
+      <w:start w:val="1"/>
+      <w:numFmt w:val="bullet"/>
+      <w:lvlText w:val="o"/>
+      <w:lvlJc w:val="left"/>
+      <w:pPr>
+        <w:ind w:left="5760" w:hanging="360"/>
+      </w:pPr>
+      <w:rPr>
+        <w:rFonts w:ascii="Courier New" w:hAnsi="Courier New" w:cs="Courier New" w:hint="default"/>
+      </w:rPr>
+    </w:lvl>
+    <w:lvl w:ilvl="8" w:tplc="40090005" w:tentative="1">
+      <w:start w:val="1"/>
+      <w:numFmt w:val="bullet"/>
+      <w:lvlText w:val=""/>
+      <w:lvlJc w:val="left"/>
+      <w:pPr>
+        <w:ind w:left="6480" w:hanging="360"/>
+      </w:pPr>
+      <w:rPr>
+        <w:rFonts w:ascii="Wingdings" w:hAnsi="Wingdings" w:hint="default"/>
+      </w:rPr>
+    </w:lvl>
+  </w:abstractNum>
+  <w:abstractNum w:abstractNumId="10" w15:restartNumberingAfterBreak="0">
     <w:nsid w:val="70A23A6E"/>
     <w:multiLevelType w:val="hybridMultilevel"/>
     <w:tmpl w:val="8C2E4B76"/>
@@ -1431,7 +2931,7 @@
       </w:rPr>
     </w:lvl>
   </w:abstractNum>
-  <w:abstractNum w:abstractNumId="5" w15:restartNumberingAfterBreak="0">
+  <w:abstractNum w:abstractNumId="11" w15:restartNumberingAfterBreak="0">
     <w:nsid w:val="73512BBD"/>
     <w:multiLevelType w:val="hybridMultilevel"/>
     <w:tmpl w:val="4484F6A8"/>
@@ -1544,7 +3044,120 @@
       </w:rPr>
     </w:lvl>
   </w:abstractNum>
-  <w:abstractNum w:abstractNumId="6" w15:restartNumberingAfterBreak="0">
+  <w:abstractNum w:abstractNumId="12" w15:restartNumberingAfterBreak="0">
+    <w:nsid w:val="76E928BD"/>
+    <w:multiLevelType w:val="hybridMultilevel"/>
+    <w:tmpl w:val="258CD8A8"/>
+    <w:lvl w:ilvl="0" w:tplc="40090001">
+      <w:start w:val="1"/>
+      <w:numFmt w:val="bullet"/>
+      <w:lvlText w:val=""/>
+      <w:lvlJc w:val="left"/>
+      <w:pPr>
+        <w:ind w:left="720" w:hanging="360"/>
+      </w:pPr>
+      <w:rPr>
+        <w:rFonts w:ascii="Symbol" w:hAnsi="Symbol" w:hint="default"/>
+      </w:rPr>
+    </w:lvl>
+    <w:lvl w:ilvl="1" w:tplc="40090003">
+      <w:start w:val="1"/>
+      <w:numFmt w:val="bullet"/>
+      <w:lvlText w:val="o"/>
+      <w:lvlJc w:val="left"/>
+      <w:pPr>
+        <w:ind w:left="1440" w:hanging="360"/>
+      </w:pPr>
+      <w:rPr>
+        <w:rFonts w:ascii="Courier New" w:hAnsi="Courier New" w:cs="Courier New" w:hint="default"/>
+      </w:rPr>
+    </w:lvl>
+    <w:lvl w:ilvl="2" w:tplc="40090005" w:tentative="1">
+      <w:start w:val="1"/>
+      <w:numFmt w:val="bullet"/>
+      <w:lvlText w:val=""/>
+      <w:lvlJc w:val="left"/>
+      <w:pPr>
+        <w:ind w:left="2160" w:hanging="360"/>
+      </w:pPr>
+      <w:rPr>
+        <w:rFonts w:ascii="Wingdings" w:hAnsi="Wingdings" w:hint="default"/>
+      </w:rPr>
+    </w:lvl>
+    <w:lvl w:ilvl="3" w:tplc="40090001" w:tentative="1">
+      <w:start w:val="1"/>
+      <w:numFmt w:val="bullet"/>
+      <w:lvlText w:val=""/>
+      <w:lvlJc w:val="left"/>
+      <w:pPr>
+        <w:ind w:left="2880" w:hanging="360"/>
+      </w:pPr>
+      <w:rPr>
+        <w:rFonts w:ascii="Symbol" w:hAnsi="Symbol" w:hint="default"/>
+      </w:rPr>
+    </w:lvl>
+    <w:lvl w:ilvl="4" w:tplc="40090003" w:tentative="1">
+      <w:start w:val="1"/>
+      <w:numFmt w:val="bullet"/>
+      <w:lvlText w:val="o"/>
+      <w:lvlJc w:val="left"/>
+      <w:pPr>
+        <w:ind w:left="3600" w:hanging="360"/>
+      </w:pPr>
+      <w:rPr>
+        <w:rFonts w:ascii="Courier New" w:hAnsi="Courier New" w:cs="Courier New" w:hint="default"/>
+      </w:rPr>
+    </w:lvl>
+    <w:lvl w:ilvl="5" w:tplc="40090005" w:tentative="1">
+      <w:start w:val="1"/>
+      <w:numFmt w:val="bullet"/>
+      <w:lvlText w:val=""/>
+      <w:lvlJc w:val="left"/>
+      <w:pPr>
+        <w:ind w:left="4320" w:hanging="360"/>
+      </w:pPr>
+      <w:rPr>
+        <w:rFonts w:ascii="Wingdings" w:hAnsi="Wingdings" w:hint="default"/>
+      </w:rPr>
+    </w:lvl>
+    <w:lvl w:ilvl="6" w:tplc="40090001" w:tentative="1">
+      <w:start w:val="1"/>
+      <w:numFmt w:val="bullet"/>
+      <w:lvlText w:val=""/>
+      <w:lvlJc w:val="left"/>
+      <w:pPr>
+        <w:ind w:left="5040" w:hanging="360"/>
+      </w:pPr>
+      <w:rPr>
+        <w:rFonts w:ascii="Symbol" w:hAnsi="Symbol" w:hint="default"/>
+      </w:rPr>
+    </w:lvl>
+    <w:lvl w:ilvl="7" w:tplc="40090003" w:tentative="1">
+      <w:start w:val="1"/>
+      <w:numFmt w:val="bullet"/>
+      <w:lvlText w:val="o"/>
+      <w:lvlJc w:val="left"/>
+      <w:pPr>
+        <w:ind w:left="5760" w:hanging="360"/>
+      </w:pPr>
+      <w:rPr>
+        <w:rFonts w:ascii="Courier New" w:hAnsi="Courier New" w:cs="Courier New" w:hint="default"/>
+      </w:rPr>
+    </w:lvl>
+    <w:lvl w:ilvl="8" w:tplc="40090005" w:tentative="1">
+      <w:start w:val="1"/>
+      <w:numFmt w:val="bullet"/>
+      <w:lvlText w:val=""/>
+      <w:lvlJc w:val="left"/>
+      <w:pPr>
+        <w:ind w:left="6480" w:hanging="360"/>
+      </w:pPr>
+      <w:rPr>
+        <w:rFonts w:ascii="Wingdings" w:hAnsi="Wingdings" w:hint="default"/>
+      </w:rPr>
+    </w:lvl>
+  </w:abstractNum>
+  <w:abstractNum w:abstractNumId="13" w15:restartNumberingAfterBreak="0">
     <w:nsid w:val="77EE3FE1"/>
     <w:multiLevelType w:val="hybridMultilevel"/>
     <w:tmpl w:val="267023E2"/>
@@ -1658,25 +3271,46 @@
     </w:lvl>
   </w:abstractNum>
   <w:num w:numId="1" w16cid:durableId="926579642">
+    <w:abstractNumId w:val="5"/>
+  </w:num>
+  <w:num w:numId="2" w16cid:durableId="169881372">
+    <w:abstractNumId w:val="10"/>
+  </w:num>
+  <w:num w:numId="3" w16cid:durableId="1497573631">
+    <w:abstractNumId w:val="13"/>
+  </w:num>
+  <w:num w:numId="4" w16cid:durableId="977491355">
+    <w:abstractNumId w:val="8"/>
+  </w:num>
+  <w:num w:numId="5" w16cid:durableId="948972314">
     <w:abstractNumId w:val="2"/>
   </w:num>
-  <w:num w:numId="2" w16cid:durableId="169881372">
+  <w:num w:numId="6" w16cid:durableId="1674069346">
+    <w:abstractNumId w:val="11"/>
+  </w:num>
+  <w:num w:numId="7" w16cid:durableId="1272669979">
+    <w:abstractNumId w:val="1"/>
+  </w:num>
+  <w:num w:numId="8" w16cid:durableId="1361469879">
+    <w:abstractNumId w:val="7"/>
+  </w:num>
+  <w:num w:numId="9" w16cid:durableId="358430835">
     <w:abstractNumId w:val="4"/>
   </w:num>
-  <w:num w:numId="3" w16cid:durableId="1497573631">
-    <w:abstractNumId w:val="6"/>
+  <w:num w:numId="10" w16cid:durableId="270354670">
+    <w:abstractNumId w:val="0"/>
   </w:num>
-  <w:num w:numId="4" w16cid:durableId="977491355">
+  <w:num w:numId="11" w16cid:durableId="1560244957">
+    <w:abstractNumId w:val="9"/>
+  </w:num>
+  <w:num w:numId="12" w16cid:durableId="469565924">
     <w:abstractNumId w:val="3"/>
   </w:num>
-  <w:num w:numId="5" w16cid:durableId="948972314">
-    <w:abstractNumId w:val="1"/>
+  <w:num w:numId="13" w16cid:durableId="2102408621">
+    <w:abstractNumId w:val="12"/>
   </w:num>
-  <w:num w:numId="6" w16cid:durableId="1674069346">
-    <w:abstractNumId w:val="5"/>
-  </w:num>
-  <w:num w:numId="7" w16cid:durableId="1272669979">
-    <w:abstractNumId w:val="0"/>
+  <w:num w:numId="14" w16cid:durableId="1085153821">
+    <w:abstractNumId w:val="6"/>
   </w:num>
 </w:numbering>
 </file>

</xml_diff>

<commit_message>
MOdel connect with Admin Portal
</commit_message>
<xml_diff>
--- a/Django/Django Project Notes.docx
+++ b/Django/Django Project Notes.docx
@@ -3831,6 +3831,9 @@
     </w:p>
     <w:p>
       <w:r>
+        <w:rPr>
+          <w:noProof/>
+        </w:rPr>
         <w:lastRenderedPageBreak/>
         <w:drawing>
           <wp:inline distT="0" distB="0" distL="0" distR="0" wp14:anchorId="0EE45286" wp14:editId="3570B7A3">
@@ -3931,6 +3934,9 @@
     </w:p>
     <w:p>
       <w:r>
+        <w:rPr>
+          <w:noProof/>
+        </w:rPr>
         <w:drawing>
           <wp:inline distT="0" distB="0" distL="0" distR="0" wp14:anchorId="06C1C1EA" wp14:editId="6BB74161">
             <wp:extent cx="5731510" cy="3338830"/>
@@ -4122,23 +4128,527 @@
         <w:t xml:space="preserve"> use Django expression to display the value</w:t>
       </w:r>
     </w:p>
-    <w:p>
-      <w:pPr>
-        <w:pStyle w:val="ListParagraph"/>
-        <w:numPr>
-          <w:ilvl w:val="0"/>
-          <w:numId w:val="20"/>
-        </w:numPr>
-      </w:pPr>
-      <w:proofErr w:type="spellStart"/>
-      <w:r>
-        <w:t>sd</w:t>
-      </w:r>
-      <w:proofErr w:type="spellEnd"/>
-    </w:p>
-    <w:p>
-      <w:r>
+    <w:p/>
+    <w:p>
+      <w:pPr>
+        <w:jc w:val="center"/>
+        <w:rPr>
+          <w:b/>
+          <w:bCs/>
+          <w:u w:val="single"/>
+        </w:rPr>
+      </w:pPr>
+      <w:r>
+        <w:rPr>
+          <w:b/>
+          <w:bCs/>
+          <w:u w:val="single"/>
+        </w:rPr>
+        <w:t>SECTION FIVE ()</w:t>
+      </w:r>
+    </w:p>
+    <w:p>
+      <w:pPr>
+        <w:rPr>
+          <w:b/>
+          <w:bCs/>
+        </w:rPr>
+      </w:pPr>
+      <w:r>
+        <w:rPr>
+          <w:b/>
+          <w:bCs/>
+        </w:rPr>
+        <w:t>Django Admin Section</w:t>
+      </w:r>
+    </w:p>
+    <w:p>
+      <w:pPr>
+        <w:pStyle w:val="ListParagraph"/>
+        <w:numPr>
+          <w:ilvl w:val="0"/>
+          <w:numId w:val="21"/>
+        </w:numPr>
+      </w:pPr>
+      <w:r>
+        <w:t>Django will be come with Admin Interface under the website manager</w:t>
+      </w:r>
+    </w:p>
+    <w:p>
+      <w:pPr>
+        <w:pStyle w:val="ListParagraph"/>
+        <w:numPr>
+          <w:ilvl w:val="0"/>
+          <w:numId w:val="21"/>
+        </w:numPr>
+      </w:pPr>
+      <w:r>
+        <w:t>We already have “/admin” in the urls.py in the Project scoped Files</w:t>
+      </w:r>
+    </w:p>
+    <w:p>
+      <w:pPr>
+        <w:pStyle w:val="ListParagraph"/>
+        <w:numPr>
+          <w:ilvl w:val="0"/>
+          <w:numId w:val="21"/>
+        </w:numPr>
+      </w:pPr>
+      <w:r>
+        <w:t xml:space="preserve">And </w:t>
+      </w:r>
+      <w:proofErr w:type="gramStart"/>
+      <w:r>
+        <w:t>also</w:t>
+      </w:r>
+      <w:proofErr w:type="gramEnd"/>
+      <w:r>
+        <w:t xml:space="preserve"> it is already configured </w:t>
+      </w:r>
+      <w:r>
+        <w:t>in the setting.py file of INSTALLED_APPS</w:t>
+      </w:r>
+      <w:r>
+        <w:t>.</w:t>
+      </w:r>
+    </w:p>
+    <w:p>
+      <w:pPr>
+        <w:pStyle w:val="ListParagraph"/>
+        <w:numPr>
+          <w:ilvl w:val="0"/>
+          <w:numId w:val="21"/>
+        </w:numPr>
+        <w:rPr>
+          <w:b/>
+          <w:bCs/>
+        </w:rPr>
+      </w:pPr>
+      <w:proofErr w:type="gramStart"/>
+      <w:r>
+        <w:rPr>
+          <w:b/>
+          <w:bCs/>
+        </w:rPr>
+        <w:t>IMPORTANT :</w:t>
+      </w:r>
+      <w:proofErr w:type="gramEnd"/>
+      <w:r>
+        <w:rPr>
+          <w:b/>
+          <w:bCs/>
+        </w:rPr>
         <w:t xml:space="preserve"> </w:t>
+      </w:r>
+      <w:r>
+        <w:t>This admin portal is used by the Website Owner/Administrator, it is not for the normal user login purpose</w:t>
+      </w:r>
+    </w:p>
+    <w:p>
+      <w:pPr>
+        <w:rPr>
+          <w:b/>
+          <w:bCs/>
+        </w:rPr>
+      </w:pPr>
+      <w:r>
+        <w:rPr>
+          <w:b/>
+          <w:bCs/>
+        </w:rPr>
+        <w:t>Model With Website</w:t>
+      </w:r>
+    </w:p>
+    <w:p>
+      <w:pPr>
+        <w:pStyle w:val="ListParagraph"/>
+        <w:numPr>
+          <w:ilvl w:val="0"/>
+          <w:numId w:val="23"/>
+        </w:numPr>
+      </w:pPr>
+      <w:r>
+        <w:t xml:space="preserve">{% </w:t>
+      </w:r>
+      <w:proofErr w:type="spellStart"/>
+      <w:r>
+        <w:t>csrf_token</w:t>
+      </w:r>
+      <w:proofErr w:type="spellEnd"/>
+      <w:r>
+        <w:t xml:space="preserve"> %}</w:t>
+      </w:r>
+      <w:r>
+        <w:t xml:space="preserve"> add this inside the html form of the Django template to avoid the </w:t>
+      </w:r>
+      <w:proofErr w:type="spellStart"/>
+      <w:r>
+        <w:t>csfr</w:t>
+      </w:r>
+      <w:proofErr w:type="spellEnd"/>
+      <w:r>
+        <w:t xml:space="preserve"> error</w:t>
+      </w:r>
+    </w:p>
+    <w:p>
+      <w:pPr>
+        <w:pStyle w:val="ListParagraph"/>
+        <w:numPr>
+          <w:ilvl w:val="0"/>
+          <w:numId w:val="23"/>
+        </w:numPr>
+      </w:pPr>
+      <w:r>
+        <w:t xml:space="preserve">According to Django, One endpoint will act </w:t>
+      </w:r>
+      <w:proofErr w:type="gramStart"/>
+      <w:r>
+        <w:t>as  GET</w:t>
+      </w:r>
+      <w:proofErr w:type="gramEnd"/>
+      <w:r>
+        <w:t xml:space="preserve"> request when it loads the page(When user land into that page), When user submit o</w:t>
+      </w:r>
+      <w:r>
+        <w:t xml:space="preserve">r refresh the page it consider as POST request to the same end point(the end point which used for rendering the page) </w:t>
+      </w:r>
+    </w:p>
+    <w:p>
+      <w:pPr>
+        <w:rPr>
+          <w:b/>
+          <w:bCs/>
+        </w:rPr>
+      </w:pPr>
+      <w:r>
+        <w:rPr>
+          <w:b/>
+          <w:bCs/>
+        </w:rPr>
+        <w:t>Accessing Django Admin Portal</w:t>
+      </w:r>
+    </w:p>
+    <w:p>
+      <w:pPr>
+        <w:pStyle w:val="ListParagraph"/>
+        <w:numPr>
+          <w:ilvl w:val="0"/>
+          <w:numId w:val="24"/>
+        </w:numPr>
+      </w:pPr>
+      <w:r>
+        <w:t xml:space="preserve">We </w:t>
+      </w:r>
+      <w:proofErr w:type="gramStart"/>
+      <w:r>
+        <w:t>can  access</w:t>
+      </w:r>
+      <w:proofErr w:type="gramEnd"/>
+      <w:r>
+        <w:t xml:space="preserve"> admin portal by &lt;OUR_DOMAIN_NAME&gt;/admin</w:t>
+      </w:r>
+    </w:p>
+    <w:p>
+      <w:pPr>
+        <w:pStyle w:val="ListParagraph"/>
+        <w:numPr>
+          <w:ilvl w:val="0"/>
+          <w:numId w:val="24"/>
+        </w:numPr>
+      </w:pPr>
+      <w:r>
+        <w:t xml:space="preserve">Create the “superuser” via cli </w:t>
+      </w:r>
+      <w:proofErr w:type="spellStart"/>
+      <w:r>
+        <w:t>cmd</w:t>
+      </w:r>
+      <w:proofErr w:type="spellEnd"/>
+      <w:r>
+        <w:t xml:space="preserve"> to access the portal</w:t>
+      </w:r>
+      <w:r>
+        <w:t>.</w:t>
+      </w:r>
+    </w:p>
+    <w:p>
+      <w:pPr>
+        <w:pStyle w:val="ListParagraph"/>
+        <w:numPr>
+          <w:ilvl w:val="1"/>
+          <w:numId w:val="24"/>
+        </w:numPr>
+      </w:pPr>
+      <w:r>
+        <w:t xml:space="preserve">python manage.py </w:t>
+      </w:r>
+      <w:proofErr w:type="spellStart"/>
+      <w:r>
+        <w:t>createsuperuser</w:t>
+      </w:r>
+      <w:proofErr w:type="spellEnd"/>
+    </w:p>
+    <w:p>
+      <w:pPr>
+        <w:pStyle w:val="ListParagraph"/>
+        <w:numPr>
+          <w:ilvl w:val="0"/>
+          <w:numId w:val="24"/>
+        </w:numPr>
+      </w:pPr>
+      <w:r>
+        <w:t xml:space="preserve">Use </w:t>
+      </w:r>
+      <w:proofErr w:type="gramStart"/>
+      <w:r>
+        <w:t>this credentials and login</w:t>
+      </w:r>
+      <w:proofErr w:type="gramEnd"/>
+      <w:r>
+        <w:t xml:space="preserve"> into the portal</w:t>
+      </w:r>
+    </w:p>
+    <w:p>
+      <w:pPr>
+        <w:rPr>
+          <w:b/>
+          <w:bCs/>
+        </w:rPr>
+      </w:pPr>
+      <w:r>
+        <w:rPr>
+          <w:b/>
+          <w:bCs/>
+        </w:rPr>
+        <w:t>Connecting Models with Admin Portal</w:t>
+      </w:r>
+    </w:p>
+    <w:p>
+      <w:pPr>
+        <w:pStyle w:val="ListParagraph"/>
+        <w:numPr>
+          <w:ilvl w:val="0"/>
+          <w:numId w:val="25"/>
+        </w:numPr>
+      </w:pPr>
+      <w:r>
+        <w:t>Open the admin.py file in the App scoped file</w:t>
+      </w:r>
+    </w:p>
+    <w:p>
+      <w:pPr>
+        <w:pStyle w:val="ListParagraph"/>
+        <w:numPr>
+          <w:ilvl w:val="0"/>
+          <w:numId w:val="25"/>
+        </w:numPr>
+      </w:pPr>
+      <w:r>
+        <w:t>Import the models which is needed to be controlled by the admin portal</w:t>
+      </w:r>
+    </w:p>
+    <w:p>
+      <w:pPr>
+        <w:pStyle w:val="ListParagraph"/>
+        <w:numPr>
+          <w:ilvl w:val="0"/>
+          <w:numId w:val="25"/>
+        </w:numPr>
+      </w:pPr>
+      <w:r>
+        <w:t xml:space="preserve">Use </w:t>
+      </w:r>
+      <w:proofErr w:type="spellStart"/>
+      <w:proofErr w:type="gramStart"/>
+      <w:r>
+        <w:t>admin.site</w:t>
+      </w:r>
+      <w:proofErr w:type="gramEnd"/>
+      <w:r>
+        <w:t>.register</w:t>
+      </w:r>
+      <w:proofErr w:type="spellEnd"/>
+      <w:r>
+        <w:t>(&lt;Model Name&gt;)</w:t>
+      </w:r>
+    </w:p>
+    <w:p>
+      <w:pPr>
+        <w:pStyle w:val="ListParagraph"/>
+        <w:numPr>
+          <w:ilvl w:val="0"/>
+          <w:numId w:val="25"/>
+        </w:numPr>
+      </w:pPr>
+      <w:r>
+        <w:t>Now login into the admin portal and you can see your Model in the admin portal</w:t>
+      </w:r>
+    </w:p>
+    <w:p>
+      <w:pPr>
+        <w:pStyle w:val="ListParagraph"/>
+        <w:numPr>
+          <w:ilvl w:val="0"/>
+          <w:numId w:val="25"/>
+        </w:numPr>
+      </w:pPr>
+      <w:r>
+        <w:t xml:space="preserve">Once you go inside of the </w:t>
+      </w:r>
+      <w:r>
+        <w:t>Mo</w:t>
+      </w:r>
+      <w:r>
+        <w:t xml:space="preserve">del, you can view the string representation of </w:t>
+      </w:r>
+      <w:proofErr w:type="gramStart"/>
+      <w:r>
+        <w:t xml:space="preserve">an </w:t>
+      </w:r>
+      <w:r>
+        <w:t>each</w:t>
+      </w:r>
+      <w:proofErr w:type="gramEnd"/>
+      <w:r>
+        <w:t xml:space="preserve"> stored </w:t>
+      </w:r>
+      <w:r>
+        <w:t>objects.</w:t>
+      </w:r>
+    </w:p>
+    <w:p>
+      <w:pPr>
+        <w:pStyle w:val="ListParagraph"/>
+        <w:numPr>
+          <w:ilvl w:val="0"/>
+          <w:numId w:val="25"/>
+        </w:numPr>
+      </w:pPr>
+      <w:r>
+        <w:t xml:space="preserve">We can click on the each </w:t>
+      </w:r>
+      <w:proofErr w:type="gramStart"/>
+      <w:r>
+        <w:t>object(</w:t>
+      </w:r>
+      <w:proofErr w:type="gramEnd"/>
+      <w:r>
+        <w:t>Each record) and perform the CURD operations on the record</w:t>
+      </w:r>
+      <w:r>
+        <w:t>.</w:t>
+      </w:r>
+    </w:p>
+    <w:p>
+      <w:pPr>
+        <w:pStyle w:val="ListParagraph"/>
+        <w:numPr>
+          <w:ilvl w:val="0"/>
+          <w:numId w:val="25"/>
+        </w:numPr>
+      </w:pPr>
+      <w:r>
+        <w:t>IN this way we have only limited access to the model in the Admin Portal.</w:t>
+      </w:r>
+    </w:p>
+    <w:p>
+      <w:pPr>
+        <w:pStyle w:val="ListParagraph"/>
+        <w:numPr>
+          <w:ilvl w:val="0"/>
+          <w:numId w:val="25"/>
+        </w:numPr>
+      </w:pPr>
+      <w:r>
+        <w:t xml:space="preserve">To overcome this issue and get many control over the model can be done by extending the our model with </w:t>
+      </w:r>
+      <w:proofErr w:type="spellStart"/>
+      <w:proofErr w:type="gramStart"/>
+      <w:r>
+        <w:rPr>
+          <w:b/>
+          <w:bCs/>
+        </w:rPr>
+        <w:t>model.ModeAdmin</w:t>
+      </w:r>
+      <w:proofErr w:type="spellEnd"/>
+      <w:proofErr w:type="gramEnd"/>
+      <w:r>
+        <w:rPr>
+          <w:b/>
+          <w:bCs/>
+        </w:rPr>
+        <w:t>.</w:t>
+      </w:r>
+    </w:p>
+    <w:p>
+      <w:pPr>
+        <w:pStyle w:val="ListParagraph"/>
+        <w:numPr>
+          <w:ilvl w:val="0"/>
+          <w:numId w:val="25"/>
+        </w:numPr>
+      </w:pPr>
+      <w:r>
+        <w:t xml:space="preserve">Create a class and inherit the </w:t>
+      </w:r>
+      <w:proofErr w:type="spellStart"/>
+      <w:r>
+        <w:t>ModelAdmin</w:t>
+      </w:r>
+      <w:proofErr w:type="spellEnd"/>
+      <w:r>
+        <w:t xml:space="preserve"> and pass this class object into the register method. </w:t>
+      </w:r>
+      <w:proofErr w:type="spellStart"/>
+      <w:proofErr w:type="gramStart"/>
+      <w:r>
+        <w:t>admin.site</w:t>
+      </w:r>
+      <w:proofErr w:type="gramEnd"/>
+      <w:r>
+        <w:t>.register</w:t>
+      </w:r>
+      <w:proofErr w:type="spellEnd"/>
+      <w:r>
+        <w:t>(&lt;Model Name&gt;</w:t>
+      </w:r>
+      <w:r>
+        <w:t>,&lt;</w:t>
+      </w:r>
+      <w:proofErr w:type="spellStart"/>
+      <w:r>
+        <w:t>Class_Name</w:t>
+      </w:r>
+      <w:proofErr w:type="spellEnd"/>
+      <w:r>
+        <w:t>&gt;</w:t>
+      </w:r>
+      <w:r>
+        <w:t>)</w:t>
+      </w:r>
+      <w:r>
+        <w:t>.</w:t>
+      </w:r>
+    </w:p>
+    <w:p>
+      <w:pPr>
+        <w:pStyle w:val="ListParagraph"/>
+        <w:numPr>
+          <w:ilvl w:val="0"/>
+          <w:numId w:val="25"/>
+        </w:numPr>
+      </w:pPr>
+      <w:r>
+        <w:t xml:space="preserve">By this method we can change the </w:t>
+      </w:r>
+      <w:proofErr w:type="spellStart"/>
+      <w:r>
+        <w:t>oder</w:t>
+      </w:r>
+      <w:proofErr w:type="spellEnd"/>
+      <w:r>
+        <w:t xml:space="preserve"> of the field. </w:t>
       </w:r>
     </w:p>
     <w:sectPr>
@@ -4267,6 +4777,119 @@
     </w:lvl>
   </w:abstractNum>
   <w:abstractNum w:abstractNumId="1" w15:restartNumberingAfterBreak="0">
+    <w:nsid w:val="0F5C6765"/>
+    <w:multiLevelType w:val="hybridMultilevel"/>
+    <w:tmpl w:val="C832C876"/>
+    <w:lvl w:ilvl="0" w:tplc="40090001">
+      <w:start w:val="1"/>
+      <w:numFmt w:val="bullet"/>
+      <w:lvlText w:val=""/>
+      <w:lvlJc w:val="left"/>
+      <w:pPr>
+        <w:ind w:left="768" w:hanging="360"/>
+      </w:pPr>
+      <w:rPr>
+        <w:rFonts w:ascii="Symbol" w:hAnsi="Symbol" w:hint="default"/>
+      </w:rPr>
+    </w:lvl>
+    <w:lvl w:ilvl="1" w:tplc="40090003" w:tentative="1">
+      <w:start w:val="1"/>
+      <w:numFmt w:val="bullet"/>
+      <w:lvlText w:val="o"/>
+      <w:lvlJc w:val="left"/>
+      <w:pPr>
+        <w:ind w:left="1488" w:hanging="360"/>
+      </w:pPr>
+      <w:rPr>
+        <w:rFonts w:ascii="Courier New" w:hAnsi="Courier New" w:cs="Courier New" w:hint="default"/>
+      </w:rPr>
+    </w:lvl>
+    <w:lvl w:ilvl="2" w:tplc="40090005" w:tentative="1">
+      <w:start w:val="1"/>
+      <w:numFmt w:val="bullet"/>
+      <w:lvlText w:val=""/>
+      <w:lvlJc w:val="left"/>
+      <w:pPr>
+        <w:ind w:left="2208" w:hanging="360"/>
+      </w:pPr>
+      <w:rPr>
+        <w:rFonts w:ascii="Wingdings" w:hAnsi="Wingdings" w:hint="default"/>
+      </w:rPr>
+    </w:lvl>
+    <w:lvl w:ilvl="3" w:tplc="40090001" w:tentative="1">
+      <w:start w:val="1"/>
+      <w:numFmt w:val="bullet"/>
+      <w:lvlText w:val=""/>
+      <w:lvlJc w:val="left"/>
+      <w:pPr>
+        <w:ind w:left="2928" w:hanging="360"/>
+      </w:pPr>
+      <w:rPr>
+        <w:rFonts w:ascii="Symbol" w:hAnsi="Symbol" w:hint="default"/>
+      </w:rPr>
+    </w:lvl>
+    <w:lvl w:ilvl="4" w:tplc="40090003" w:tentative="1">
+      <w:start w:val="1"/>
+      <w:numFmt w:val="bullet"/>
+      <w:lvlText w:val="o"/>
+      <w:lvlJc w:val="left"/>
+      <w:pPr>
+        <w:ind w:left="3648" w:hanging="360"/>
+      </w:pPr>
+      <w:rPr>
+        <w:rFonts w:ascii="Courier New" w:hAnsi="Courier New" w:cs="Courier New" w:hint="default"/>
+      </w:rPr>
+    </w:lvl>
+    <w:lvl w:ilvl="5" w:tplc="40090005" w:tentative="1">
+      <w:start w:val="1"/>
+      <w:numFmt w:val="bullet"/>
+      <w:lvlText w:val=""/>
+      <w:lvlJc w:val="left"/>
+      <w:pPr>
+        <w:ind w:left="4368" w:hanging="360"/>
+      </w:pPr>
+      <w:rPr>
+        <w:rFonts w:ascii="Wingdings" w:hAnsi="Wingdings" w:hint="default"/>
+      </w:rPr>
+    </w:lvl>
+    <w:lvl w:ilvl="6" w:tplc="40090001" w:tentative="1">
+      <w:start w:val="1"/>
+      <w:numFmt w:val="bullet"/>
+      <w:lvlText w:val=""/>
+      <w:lvlJc w:val="left"/>
+      <w:pPr>
+        <w:ind w:left="5088" w:hanging="360"/>
+      </w:pPr>
+      <w:rPr>
+        <w:rFonts w:ascii="Symbol" w:hAnsi="Symbol" w:hint="default"/>
+      </w:rPr>
+    </w:lvl>
+    <w:lvl w:ilvl="7" w:tplc="40090003" w:tentative="1">
+      <w:start w:val="1"/>
+      <w:numFmt w:val="bullet"/>
+      <w:lvlText w:val="o"/>
+      <w:lvlJc w:val="left"/>
+      <w:pPr>
+        <w:ind w:left="5808" w:hanging="360"/>
+      </w:pPr>
+      <w:rPr>
+        <w:rFonts w:ascii="Courier New" w:hAnsi="Courier New" w:cs="Courier New" w:hint="default"/>
+      </w:rPr>
+    </w:lvl>
+    <w:lvl w:ilvl="8" w:tplc="40090005" w:tentative="1">
+      <w:start w:val="1"/>
+      <w:numFmt w:val="bullet"/>
+      <w:lvlText w:val=""/>
+      <w:lvlJc w:val="left"/>
+      <w:pPr>
+        <w:ind w:left="6528" w:hanging="360"/>
+      </w:pPr>
+      <w:rPr>
+        <w:rFonts w:ascii="Wingdings" w:hAnsi="Wingdings" w:hint="default"/>
+      </w:rPr>
+    </w:lvl>
+  </w:abstractNum>
+  <w:abstractNum w:abstractNumId="2" w15:restartNumberingAfterBreak="0">
     <w:nsid w:val="1A917486"/>
     <w:multiLevelType w:val="hybridMultilevel"/>
     <w:tmpl w:val="FEE05E92"/>
@@ -4379,7 +5002,120 @@
       </w:rPr>
     </w:lvl>
   </w:abstractNum>
-  <w:abstractNum w:abstractNumId="2" w15:restartNumberingAfterBreak="0">
+  <w:abstractNum w:abstractNumId="3" w15:restartNumberingAfterBreak="0">
+    <w:nsid w:val="2BFD3765"/>
+    <w:multiLevelType w:val="hybridMultilevel"/>
+    <w:tmpl w:val="B60EDFC2"/>
+    <w:lvl w:ilvl="0" w:tplc="40090001">
+      <w:start w:val="1"/>
+      <w:numFmt w:val="bullet"/>
+      <w:lvlText w:val=""/>
+      <w:lvlJc w:val="left"/>
+      <w:pPr>
+        <w:ind w:left="720" w:hanging="360"/>
+      </w:pPr>
+      <w:rPr>
+        <w:rFonts w:ascii="Symbol" w:hAnsi="Symbol" w:hint="default"/>
+      </w:rPr>
+    </w:lvl>
+    <w:lvl w:ilvl="1" w:tplc="40090003" w:tentative="1">
+      <w:start w:val="1"/>
+      <w:numFmt w:val="bullet"/>
+      <w:lvlText w:val="o"/>
+      <w:lvlJc w:val="left"/>
+      <w:pPr>
+        <w:ind w:left="1440" w:hanging="360"/>
+      </w:pPr>
+      <w:rPr>
+        <w:rFonts w:ascii="Courier New" w:hAnsi="Courier New" w:cs="Courier New" w:hint="default"/>
+      </w:rPr>
+    </w:lvl>
+    <w:lvl w:ilvl="2" w:tplc="40090005" w:tentative="1">
+      <w:start w:val="1"/>
+      <w:numFmt w:val="bullet"/>
+      <w:lvlText w:val=""/>
+      <w:lvlJc w:val="left"/>
+      <w:pPr>
+        <w:ind w:left="2160" w:hanging="360"/>
+      </w:pPr>
+      <w:rPr>
+        <w:rFonts w:ascii="Wingdings" w:hAnsi="Wingdings" w:hint="default"/>
+      </w:rPr>
+    </w:lvl>
+    <w:lvl w:ilvl="3" w:tplc="40090001" w:tentative="1">
+      <w:start w:val="1"/>
+      <w:numFmt w:val="bullet"/>
+      <w:lvlText w:val=""/>
+      <w:lvlJc w:val="left"/>
+      <w:pPr>
+        <w:ind w:left="2880" w:hanging="360"/>
+      </w:pPr>
+      <w:rPr>
+        <w:rFonts w:ascii="Symbol" w:hAnsi="Symbol" w:hint="default"/>
+      </w:rPr>
+    </w:lvl>
+    <w:lvl w:ilvl="4" w:tplc="40090003" w:tentative="1">
+      <w:start w:val="1"/>
+      <w:numFmt w:val="bullet"/>
+      <w:lvlText w:val="o"/>
+      <w:lvlJc w:val="left"/>
+      <w:pPr>
+        <w:ind w:left="3600" w:hanging="360"/>
+      </w:pPr>
+      <w:rPr>
+        <w:rFonts w:ascii="Courier New" w:hAnsi="Courier New" w:cs="Courier New" w:hint="default"/>
+      </w:rPr>
+    </w:lvl>
+    <w:lvl w:ilvl="5" w:tplc="40090005" w:tentative="1">
+      <w:start w:val="1"/>
+      <w:numFmt w:val="bullet"/>
+      <w:lvlText w:val=""/>
+      <w:lvlJc w:val="left"/>
+      <w:pPr>
+        <w:ind w:left="4320" w:hanging="360"/>
+      </w:pPr>
+      <w:rPr>
+        <w:rFonts w:ascii="Wingdings" w:hAnsi="Wingdings" w:hint="default"/>
+      </w:rPr>
+    </w:lvl>
+    <w:lvl w:ilvl="6" w:tplc="40090001" w:tentative="1">
+      <w:start w:val="1"/>
+      <w:numFmt w:val="bullet"/>
+      <w:lvlText w:val=""/>
+      <w:lvlJc w:val="left"/>
+      <w:pPr>
+        <w:ind w:left="5040" w:hanging="360"/>
+      </w:pPr>
+      <w:rPr>
+        <w:rFonts w:ascii="Symbol" w:hAnsi="Symbol" w:hint="default"/>
+      </w:rPr>
+    </w:lvl>
+    <w:lvl w:ilvl="7" w:tplc="40090003" w:tentative="1">
+      <w:start w:val="1"/>
+      <w:numFmt w:val="bullet"/>
+      <w:lvlText w:val="o"/>
+      <w:lvlJc w:val="left"/>
+      <w:pPr>
+        <w:ind w:left="5760" w:hanging="360"/>
+      </w:pPr>
+      <w:rPr>
+        <w:rFonts w:ascii="Courier New" w:hAnsi="Courier New" w:cs="Courier New" w:hint="default"/>
+      </w:rPr>
+    </w:lvl>
+    <w:lvl w:ilvl="8" w:tplc="40090005" w:tentative="1">
+      <w:start w:val="1"/>
+      <w:numFmt w:val="bullet"/>
+      <w:lvlText w:val=""/>
+      <w:lvlJc w:val="left"/>
+      <w:pPr>
+        <w:ind w:left="6480" w:hanging="360"/>
+      </w:pPr>
+      <w:rPr>
+        <w:rFonts w:ascii="Wingdings" w:hAnsi="Wingdings" w:hint="default"/>
+      </w:rPr>
+    </w:lvl>
+  </w:abstractNum>
+  <w:abstractNum w:abstractNumId="4" w15:restartNumberingAfterBreak="0">
     <w:nsid w:val="2F273868"/>
     <w:multiLevelType w:val="hybridMultilevel"/>
     <w:tmpl w:val="6E76061E"/>
@@ -4492,7 +5228,7 @@
       </w:rPr>
     </w:lvl>
   </w:abstractNum>
-  <w:abstractNum w:abstractNumId="3" w15:restartNumberingAfterBreak="0">
+  <w:abstractNum w:abstractNumId="5" w15:restartNumberingAfterBreak="0">
     <w:nsid w:val="34C645FE"/>
     <w:multiLevelType w:val="hybridMultilevel"/>
     <w:tmpl w:val="B8EA94D4"/>
@@ -4605,7 +5341,7 @@
       </w:rPr>
     </w:lvl>
   </w:abstractNum>
-  <w:abstractNum w:abstractNumId="4" w15:restartNumberingAfterBreak="0">
+  <w:abstractNum w:abstractNumId="6" w15:restartNumberingAfterBreak="0">
     <w:nsid w:val="35D73EB5"/>
     <w:multiLevelType w:val="hybridMultilevel"/>
     <w:tmpl w:val="C8FE4D80"/>
@@ -4718,7 +5454,7 @@
       </w:rPr>
     </w:lvl>
   </w:abstractNum>
-  <w:abstractNum w:abstractNumId="5" w15:restartNumberingAfterBreak="0">
+  <w:abstractNum w:abstractNumId="7" w15:restartNumberingAfterBreak="0">
     <w:nsid w:val="3B183F27"/>
     <w:multiLevelType w:val="hybridMultilevel"/>
     <w:tmpl w:val="10782A66"/>
@@ -4831,7 +5567,7 @@
       </w:rPr>
     </w:lvl>
   </w:abstractNum>
-  <w:abstractNum w:abstractNumId="6" w15:restartNumberingAfterBreak="0">
+  <w:abstractNum w:abstractNumId="8" w15:restartNumberingAfterBreak="0">
     <w:nsid w:val="3E7C5297"/>
     <w:multiLevelType w:val="hybridMultilevel"/>
     <w:tmpl w:val="7CBCC4E6"/>
@@ -4944,7 +5680,120 @@
       </w:rPr>
     </w:lvl>
   </w:abstractNum>
-  <w:abstractNum w:abstractNumId="7" w15:restartNumberingAfterBreak="0">
+  <w:abstractNum w:abstractNumId="9" w15:restartNumberingAfterBreak="0">
+    <w:nsid w:val="40455CB4"/>
+    <w:multiLevelType w:val="hybridMultilevel"/>
+    <w:tmpl w:val="473AF3B8"/>
+    <w:lvl w:ilvl="0" w:tplc="40090001">
+      <w:start w:val="1"/>
+      <w:numFmt w:val="bullet"/>
+      <w:lvlText w:val=""/>
+      <w:lvlJc w:val="left"/>
+      <w:pPr>
+        <w:ind w:left="720" w:hanging="360"/>
+      </w:pPr>
+      <w:rPr>
+        <w:rFonts w:ascii="Symbol" w:hAnsi="Symbol" w:hint="default"/>
+      </w:rPr>
+    </w:lvl>
+    <w:lvl w:ilvl="1" w:tplc="40090003" w:tentative="1">
+      <w:start w:val="1"/>
+      <w:numFmt w:val="bullet"/>
+      <w:lvlText w:val="o"/>
+      <w:lvlJc w:val="left"/>
+      <w:pPr>
+        <w:ind w:left="1440" w:hanging="360"/>
+      </w:pPr>
+      <w:rPr>
+        <w:rFonts w:ascii="Courier New" w:hAnsi="Courier New" w:cs="Courier New" w:hint="default"/>
+      </w:rPr>
+    </w:lvl>
+    <w:lvl w:ilvl="2" w:tplc="40090005" w:tentative="1">
+      <w:start w:val="1"/>
+      <w:numFmt w:val="bullet"/>
+      <w:lvlText w:val=""/>
+      <w:lvlJc w:val="left"/>
+      <w:pPr>
+        <w:ind w:left="2160" w:hanging="360"/>
+      </w:pPr>
+      <w:rPr>
+        <w:rFonts w:ascii="Wingdings" w:hAnsi="Wingdings" w:hint="default"/>
+      </w:rPr>
+    </w:lvl>
+    <w:lvl w:ilvl="3" w:tplc="40090001" w:tentative="1">
+      <w:start w:val="1"/>
+      <w:numFmt w:val="bullet"/>
+      <w:lvlText w:val=""/>
+      <w:lvlJc w:val="left"/>
+      <w:pPr>
+        <w:ind w:left="2880" w:hanging="360"/>
+      </w:pPr>
+      <w:rPr>
+        <w:rFonts w:ascii="Symbol" w:hAnsi="Symbol" w:hint="default"/>
+      </w:rPr>
+    </w:lvl>
+    <w:lvl w:ilvl="4" w:tplc="40090003" w:tentative="1">
+      <w:start w:val="1"/>
+      <w:numFmt w:val="bullet"/>
+      <w:lvlText w:val="o"/>
+      <w:lvlJc w:val="left"/>
+      <w:pPr>
+        <w:ind w:left="3600" w:hanging="360"/>
+      </w:pPr>
+      <w:rPr>
+        <w:rFonts w:ascii="Courier New" w:hAnsi="Courier New" w:cs="Courier New" w:hint="default"/>
+      </w:rPr>
+    </w:lvl>
+    <w:lvl w:ilvl="5" w:tplc="40090005" w:tentative="1">
+      <w:start w:val="1"/>
+      <w:numFmt w:val="bullet"/>
+      <w:lvlText w:val=""/>
+      <w:lvlJc w:val="left"/>
+      <w:pPr>
+        <w:ind w:left="4320" w:hanging="360"/>
+      </w:pPr>
+      <w:rPr>
+        <w:rFonts w:ascii="Wingdings" w:hAnsi="Wingdings" w:hint="default"/>
+      </w:rPr>
+    </w:lvl>
+    <w:lvl w:ilvl="6" w:tplc="40090001" w:tentative="1">
+      <w:start w:val="1"/>
+      <w:numFmt w:val="bullet"/>
+      <w:lvlText w:val=""/>
+      <w:lvlJc w:val="left"/>
+      <w:pPr>
+        <w:ind w:left="5040" w:hanging="360"/>
+      </w:pPr>
+      <w:rPr>
+        <w:rFonts w:ascii="Symbol" w:hAnsi="Symbol" w:hint="default"/>
+      </w:rPr>
+    </w:lvl>
+    <w:lvl w:ilvl="7" w:tplc="40090003" w:tentative="1">
+      <w:start w:val="1"/>
+      <w:numFmt w:val="bullet"/>
+      <w:lvlText w:val="o"/>
+      <w:lvlJc w:val="left"/>
+      <w:pPr>
+        <w:ind w:left="5760" w:hanging="360"/>
+      </w:pPr>
+      <w:rPr>
+        <w:rFonts w:ascii="Courier New" w:hAnsi="Courier New" w:cs="Courier New" w:hint="default"/>
+      </w:rPr>
+    </w:lvl>
+    <w:lvl w:ilvl="8" w:tplc="40090005" w:tentative="1">
+      <w:start w:val="1"/>
+      <w:numFmt w:val="bullet"/>
+      <w:lvlText w:val=""/>
+      <w:lvlJc w:val="left"/>
+      <w:pPr>
+        <w:ind w:left="6480" w:hanging="360"/>
+      </w:pPr>
+      <w:rPr>
+        <w:rFonts w:ascii="Wingdings" w:hAnsi="Wingdings" w:hint="default"/>
+      </w:rPr>
+    </w:lvl>
+  </w:abstractNum>
+  <w:abstractNum w:abstractNumId="10" w15:restartNumberingAfterBreak="0">
     <w:nsid w:val="4DBA195B"/>
     <w:multiLevelType w:val="hybridMultilevel"/>
     <w:tmpl w:val="EC9252E8"/>
@@ -5057,7 +5906,7 @@
       </w:rPr>
     </w:lvl>
   </w:abstractNum>
-  <w:abstractNum w:abstractNumId="8" w15:restartNumberingAfterBreak="0">
+  <w:abstractNum w:abstractNumId="11" w15:restartNumberingAfterBreak="0">
     <w:nsid w:val="51945118"/>
     <w:multiLevelType w:val="hybridMultilevel"/>
     <w:tmpl w:val="9C0AD118"/>
@@ -5170,7 +6019,7 @@
       </w:rPr>
     </w:lvl>
   </w:abstractNum>
-  <w:abstractNum w:abstractNumId="9" w15:restartNumberingAfterBreak="0">
+  <w:abstractNum w:abstractNumId="12" w15:restartNumberingAfterBreak="0">
     <w:nsid w:val="5AC87BAF"/>
     <w:multiLevelType w:val="hybridMultilevel"/>
     <w:tmpl w:val="81842D54"/>
@@ -5283,7 +6132,7 @@
       </w:rPr>
     </w:lvl>
   </w:abstractNum>
-  <w:abstractNum w:abstractNumId="10" w15:restartNumberingAfterBreak="0">
+  <w:abstractNum w:abstractNumId="13" w15:restartNumberingAfterBreak="0">
     <w:nsid w:val="600D2BFB"/>
     <w:multiLevelType w:val="hybridMultilevel"/>
     <w:tmpl w:val="F4E2428C"/>
@@ -5396,7 +6245,7 @@
       </w:rPr>
     </w:lvl>
   </w:abstractNum>
-  <w:abstractNum w:abstractNumId="11" w15:restartNumberingAfterBreak="0">
+  <w:abstractNum w:abstractNumId="14" w15:restartNumberingAfterBreak="0">
     <w:nsid w:val="63672976"/>
     <w:multiLevelType w:val="hybridMultilevel"/>
     <w:tmpl w:val="BF745F1C"/>
@@ -5509,7 +6358,7 @@
       </w:rPr>
     </w:lvl>
   </w:abstractNum>
-  <w:abstractNum w:abstractNumId="12" w15:restartNumberingAfterBreak="0">
+  <w:abstractNum w:abstractNumId="15" w15:restartNumberingAfterBreak="0">
     <w:nsid w:val="66BD2661"/>
     <w:multiLevelType w:val="hybridMultilevel"/>
     <w:tmpl w:val="F800A810"/>
@@ -5622,7 +6471,120 @@
       </w:rPr>
     </w:lvl>
   </w:abstractNum>
-  <w:abstractNum w:abstractNumId="13" w15:restartNumberingAfterBreak="0">
+  <w:abstractNum w:abstractNumId="16" w15:restartNumberingAfterBreak="0">
+    <w:nsid w:val="682E785C"/>
+    <w:multiLevelType w:val="hybridMultilevel"/>
+    <w:tmpl w:val="87043566"/>
+    <w:lvl w:ilvl="0" w:tplc="40090001">
+      <w:start w:val="1"/>
+      <w:numFmt w:val="bullet"/>
+      <w:lvlText w:val=""/>
+      <w:lvlJc w:val="left"/>
+      <w:pPr>
+        <w:ind w:left="720" w:hanging="360"/>
+      </w:pPr>
+      <w:rPr>
+        <w:rFonts w:ascii="Symbol" w:hAnsi="Symbol" w:hint="default"/>
+      </w:rPr>
+    </w:lvl>
+    <w:lvl w:ilvl="1" w:tplc="40090003">
+      <w:start w:val="1"/>
+      <w:numFmt w:val="bullet"/>
+      <w:lvlText w:val="o"/>
+      <w:lvlJc w:val="left"/>
+      <w:pPr>
+        <w:ind w:left="1440" w:hanging="360"/>
+      </w:pPr>
+      <w:rPr>
+        <w:rFonts w:ascii="Courier New" w:hAnsi="Courier New" w:cs="Courier New" w:hint="default"/>
+      </w:rPr>
+    </w:lvl>
+    <w:lvl w:ilvl="2" w:tplc="40090005" w:tentative="1">
+      <w:start w:val="1"/>
+      <w:numFmt w:val="bullet"/>
+      <w:lvlText w:val=""/>
+      <w:lvlJc w:val="left"/>
+      <w:pPr>
+        <w:ind w:left="2160" w:hanging="360"/>
+      </w:pPr>
+      <w:rPr>
+        <w:rFonts w:ascii="Wingdings" w:hAnsi="Wingdings" w:hint="default"/>
+      </w:rPr>
+    </w:lvl>
+    <w:lvl w:ilvl="3" w:tplc="40090001" w:tentative="1">
+      <w:start w:val="1"/>
+      <w:numFmt w:val="bullet"/>
+      <w:lvlText w:val=""/>
+      <w:lvlJc w:val="left"/>
+      <w:pPr>
+        <w:ind w:left="2880" w:hanging="360"/>
+      </w:pPr>
+      <w:rPr>
+        <w:rFonts w:ascii="Symbol" w:hAnsi="Symbol" w:hint="default"/>
+      </w:rPr>
+    </w:lvl>
+    <w:lvl w:ilvl="4" w:tplc="40090003" w:tentative="1">
+      <w:start w:val="1"/>
+      <w:numFmt w:val="bullet"/>
+      <w:lvlText w:val="o"/>
+      <w:lvlJc w:val="left"/>
+      <w:pPr>
+        <w:ind w:left="3600" w:hanging="360"/>
+      </w:pPr>
+      <w:rPr>
+        <w:rFonts w:ascii="Courier New" w:hAnsi="Courier New" w:cs="Courier New" w:hint="default"/>
+      </w:rPr>
+    </w:lvl>
+    <w:lvl w:ilvl="5" w:tplc="40090005" w:tentative="1">
+      <w:start w:val="1"/>
+      <w:numFmt w:val="bullet"/>
+      <w:lvlText w:val=""/>
+      <w:lvlJc w:val="left"/>
+      <w:pPr>
+        <w:ind w:left="4320" w:hanging="360"/>
+      </w:pPr>
+      <w:rPr>
+        <w:rFonts w:ascii="Wingdings" w:hAnsi="Wingdings" w:hint="default"/>
+      </w:rPr>
+    </w:lvl>
+    <w:lvl w:ilvl="6" w:tplc="40090001" w:tentative="1">
+      <w:start w:val="1"/>
+      <w:numFmt w:val="bullet"/>
+      <w:lvlText w:val=""/>
+      <w:lvlJc w:val="left"/>
+      <w:pPr>
+        <w:ind w:left="5040" w:hanging="360"/>
+      </w:pPr>
+      <w:rPr>
+        <w:rFonts w:ascii="Symbol" w:hAnsi="Symbol" w:hint="default"/>
+      </w:rPr>
+    </w:lvl>
+    <w:lvl w:ilvl="7" w:tplc="40090003" w:tentative="1">
+      <w:start w:val="1"/>
+      <w:numFmt w:val="bullet"/>
+      <w:lvlText w:val="o"/>
+      <w:lvlJc w:val="left"/>
+      <w:pPr>
+        <w:ind w:left="5760" w:hanging="360"/>
+      </w:pPr>
+      <w:rPr>
+        <w:rFonts w:ascii="Courier New" w:hAnsi="Courier New" w:cs="Courier New" w:hint="default"/>
+      </w:rPr>
+    </w:lvl>
+    <w:lvl w:ilvl="8" w:tplc="40090005" w:tentative="1">
+      <w:start w:val="1"/>
+      <w:numFmt w:val="bullet"/>
+      <w:lvlText w:val=""/>
+      <w:lvlJc w:val="left"/>
+      <w:pPr>
+        <w:ind w:left="6480" w:hanging="360"/>
+      </w:pPr>
+      <w:rPr>
+        <w:rFonts w:ascii="Wingdings" w:hAnsi="Wingdings" w:hint="default"/>
+      </w:rPr>
+    </w:lvl>
+  </w:abstractNum>
+  <w:abstractNum w:abstractNumId="17" w15:restartNumberingAfterBreak="0">
     <w:nsid w:val="6B5A2C64"/>
     <w:multiLevelType w:val="hybridMultilevel"/>
     <w:tmpl w:val="438CA47C"/>
@@ -5735,7 +6697,7 @@
       </w:rPr>
     </w:lvl>
   </w:abstractNum>
-  <w:abstractNum w:abstractNumId="14" w15:restartNumberingAfterBreak="0">
+  <w:abstractNum w:abstractNumId="18" w15:restartNumberingAfterBreak="0">
     <w:nsid w:val="6E270D3D"/>
     <w:multiLevelType w:val="hybridMultilevel"/>
     <w:tmpl w:val="09C41E98"/>
@@ -5848,7 +6810,120 @@
       </w:rPr>
     </w:lvl>
   </w:abstractNum>
-  <w:abstractNum w:abstractNumId="15" w15:restartNumberingAfterBreak="0">
+  <w:abstractNum w:abstractNumId="19" w15:restartNumberingAfterBreak="0">
+    <w:nsid w:val="6FF54B35"/>
+    <w:multiLevelType w:val="hybridMultilevel"/>
+    <w:tmpl w:val="E9168408"/>
+    <w:lvl w:ilvl="0" w:tplc="40090001">
+      <w:start w:val="1"/>
+      <w:numFmt w:val="bullet"/>
+      <w:lvlText w:val=""/>
+      <w:lvlJc w:val="left"/>
+      <w:pPr>
+        <w:ind w:left="720" w:hanging="360"/>
+      </w:pPr>
+      <w:rPr>
+        <w:rFonts w:ascii="Symbol" w:hAnsi="Symbol" w:hint="default"/>
+      </w:rPr>
+    </w:lvl>
+    <w:lvl w:ilvl="1" w:tplc="40090003" w:tentative="1">
+      <w:start w:val="1"/>
+      <w:numFmt w:val="bullet"/>
+      <w:lvlText w:val="o"/>
+      <w:lvlJc w:val="left"/>
+      <w:pPr>
+        <w:ind w:left="1440" w:hanging="360"/>
+      </w:pPr>
+      <w:rPr>
+        <w:rFonts w:ascii="Courier New" w:hAnsi="Courier New" w:cs="Courier New" w:hint="default"/>
+      </w:rPr>
+    </w:lvl>
+    <w:lvl w:ilvl="2" w:tplc="40090005" w:tentative="1">
+      <w:start w:val="1"/>
+      <w:numFmt w:val="bullet"/>
+      <w:lvlText w:val=""/>
+      <w:lvlJc w:val="left"/>
+      <w:pPr>
+        <w:ind w:left="2160" w:hanging="360"/>
+      </w:pPr>
+      <w:rPr>
+        <w:rFonts w:ascii="Wingdings" w:hAnsi="Wingdings" w:hint="default"/>
+      </w:rPr>
+    </w:lvl>
+    <w:lvl w:ilvl="3" w:tplc="40090001" w:tentative="1">
+      <w:start w:val="1"/>
+      <w:numFmt w:val="bullet"/>
+      <w:lvlText w:val=""/>
+      <w:lvlJc w:val="left"/>
+      <w:pPr>
+        <w:ind w:left="2880" w:hanging="360"/>
+      </w:pPr>
+      <w:rPr>
+        <w:rFonts w:ascii="Symbol" w:hAnsi="Symbol" w:hint="default"/>
+      </w:rPr>
+    </w:lvl>
+    <w:lvl w:ilvl="4" w:tplc="40090003" w:tentative="1">
+      <w:start w:val="1"/>
+      <w:numFmt w:val="bullet"/>
+      <w:lvlText w:val="o"/>
+      <w:lvlJc w:val="left"/>
+      <w:pPr>
+        <w:ind w:left="3600" w:hanging="360"/>
+      </w:pPr>
+      <w:rPr>
+        <w:rFonts w:ascii="Courier New" w:hAnsi="Courier New" w:cs="Courier New" w:hint="default"/>
+      </w:rPr>
+    </w:lvl>
+    <w:lvl w:ilvl="5" w:tplc="40090005" w:tentative="1">
+      <w:start w:val="1"/>
+      <w:numFmt w:val="bullet"/>
+      <w:lvlText w:val=""/>
+      <w:lvlJc w:val="left"/>
+      <w:pPr>
+        <w:ind w:left="4320" w:hanging="360"/>
+      </w:pPr>
+      <w:rPr>
+        <w:rFonts w:ascii="Wingdings" w:hAnsi="Wingdings" w:hint="default"/>
+      </w:rPr>
+    </w:lvl>
+    <w:lvl w:ilvl="6" w:tplc="40090001" w:tentative="1">
+      <w:start w:val="1"/>
+      <w:numFmt w:val="bullet"/>
+      <w:lvlText w:val=""/>
+      <w:lvlJc w:val="left"/>
+      <w:pPr>
+        <w:ind w:left="5040" w:hanging="360"/>
+      </w:pPr>
+      <w:rPr>
+        <w:rFonts w:ascii="Symbol" w:hAnsi="Symbol" w:hint="default"/>
+      </w:rPr>
+    </w:lvl>
+    <w:lvl w:ilvl="7" w:tplc="40090003" w:tentative="1">
+      <w:start w:val="1"/>
+      <w:numFmt w:val="bullet"/>
+      <w:lvlText w:val="o"/>
+      <w:lvlJc w:val="left"/>
+      <w:pPr>
+        <w:ind w:left="5760" w:hanging="360"/>
+      </w:pPr>
+      <w:rPr>
+        <w:rFonts w:ascii="Courier New" w:hAnsi="Courier New" w:cs="Courier New" w:hint="default"/>
+      </w:rPr>
+    </w:lvl>
+    <w:lvl w:ilvl="8" w:tplc="40090005" w:tentative="1">
+      <w:start w:val="1"/>
+      <w:numFmt w:val="bullet"/>
+      <w:lvlText w:val=""/>
+      <w:lvlJc w:val="left"/>
+      <w:pPr>
+        <w:ind w:left="6480" w:hanging="360"/>
+      </w:pPr>
+      <w:rPr>
+        <w:rFonts w:ascii="Wingdings" w:hAnsi="Wingdings" w:hint="default"/>
+      </w:rPr>
+    </w:lvl>
+  </w:abstractNum>
+  <w:abstractNum w:abstractNumId="20" w15:restartNumberingAfterBreak="0">
     <w:nsid w:val="70A23A6E"/>
     <w:multiLevelType w:val="hybridMultilevel"/>
     <w:tmpl w:val="8C2E4B76"/>
@@ -5961,7 +7036,7 @@
       </w:rPr>
     </w:lvl>
   </w:abstractNum>
-  <w:abstractNum w:abstractNumId="16" w15:restartNumberingAfterBreak="0">
+  <w:abstractNum w:abstractNumId="21" w15:restartNumberingAfterBreak="0">
     <w:nsid w:val="70DD0E0F"/>
     <w:multiLevelType w:val="hybridMultilevel"/>
     <w:tmpl w:val="2E2CD442"/>
@@ -6074,7 +7149,7 @@
       </w:rPr>
     </w:lvl>
   </w:abstractNum>
-  <w:abstractNum w:abstractNumId="17" w15:restartNumberingAfterBreak="0">
+  <w:abstractNum w:abstractNumId="22" w15:restartNumberingAfterBreak="0">
     <w:nsid w:val="73512BBD"/>
     <w:multiLevelType w:val="hybridMultilevel"/>
     <w:tmpl w:val="4484F6A8"/>
@@ -6187,7 +7262,7 @@
       </w:rPr>
     </w:lvl>
   </w:abstractNum>
-  <w:abstractNum w:abstractNumId="18" w15:restartNumberingAfterBreak="0">
+  <w:abstractNum w:abstractNumId="23" w15:restartNumberingAfterBreak="0">
     <w:nsid w:val="76E928BD"/>
     <w:multiLevelType w:val="hybridMultilevel"/>
     <w:tmpl w:val="258CD8A8"/>
@@ -6300,7 +7375,7 @@
       </w:rPr>
     </w:lvl>
   </w:abstractNum>
-  <w:abstractNum w:abstractNumId="19" w15:restartNumberingAfterBreak="0">
+  <w:abstractNum w:abstractNumId="24" w15:restartNumberingAfterBreak="0">
     <w:nsid w:val="77EE3FE1"/>
     <w:multiLevelType w:val="hybridMultilevel"/>
     <w:tmpl w:val="267023E2"/>
@@ -6414,64 +7489,79 @@
     </w:lvl>
   </w:abstractNum>
   <w:num w:numId="1" w16cid:durableId="926579642">
-    <w:abstractNumId w:val="8"/>
+    <w:abstractNumId w:val="11"/>
   </w:num>
   <w:num w:numId="2" w16cid:durableId="169881372">
+    <w:abstractNumId w:val="20"/>
+  </w:num>
+  <w:num w:numId="3" w16cid:durableId="1497573631">
+    <w:abstractNumId w:val="24"/>
+  </w:num>
+  <w:num w:numId="4" w16cid:durableId="977491355">
     <w:abstractNumId w:val="15"/>
   </w:num>
-  <w:num w:numId="3" w16cid:durableId="1497573631">
-    <w:abstractNumId w:val="19"/>
-  </w:num>
-  <w:num w:numId="4" w16cid:durableId="977491355">
-    <w:abstractNumId w:val="12"/>
-  </w:num>
   <w:num w:numId="5" w16cid:durableId="948972314">
-    <w:abstractNumId w:val="5"/>
+    <w:abstractNumId w:val="7"/>
   </w:num>
   <w:num w:numId="6" w16cid:durableId="1674069346">
-    <w:abstractNumId w:val="17"/>
+    <w:abstractNumId w:val="22"/>
   </w:num>
   <w:num w:numId="7" w16cid:durableId="1272669979">
-    <w:abstractNumId w:val="4"/>
+    <w:abstractNumId w:val="6"/>
   </w:num>
   <w:num w:numId="8" w16cid:durableId="1361469879">
-    <w:abstractNumId w:val="11"/>
+    <w:abstractNumId w:val="14"/>
   </w:num>
   <w:num w:numId="9" w16cid:durableId="358430835">
-    <w:abstractNumId w:val="7"/>
+    <w:abstractNumId w:val="10"/>
   </w:num>
   <w:num w:numId="10" w16cid:durableId="270354670">
     <w:abstractNumId w:val="0"/>
   </w:num>
   <w:num w:numId="11" w16cid:durableId="1560244957">
+    <w:abstractNumId w:val="17"/>
+  </w:num>
+  <w:num w:numId="12" w16cid:durableId="469565924">
+    <w:abstractNumId w:val="8"/>
+  </w:num>
+  <w:num w:numId="13" w16cid:durableId="2102408621">
+    <w:abstractNumId w:val="23"/>
+  </w:num>
+  <w:num w:numId="14" w16cid:durableId="1085153821">
+    <w:abstractNumId w:val="12"/>
+  </w:num>
+  <w:num w:numId="15" w16cid:durableId="846750315">
     <w:abstractNumId w:val="13"/>
   </w:num>
-  <w:num w:numId="12" w16cid:durableId="469565924">
-    <w:abstractNumId w:val="6"/>
-  </w:num>
-  <w:num w:numId="13" w16cid:durableId="2102408621">
+  <w:num w:numId="16" w16cid:durableId="288514787">
     <w:abstractNumId w:val="18"/>
   </w:num>
-  <w:num w:numId="14" w16cid:durableId="1085153821">
+  <w:num w:numId="17" w16cid:durableId="1858302749">
+    <w:abstractNumId w:val="21"/>
+  </w:num>
+  <w:num w:numId="18" w16cid:durableId="1083334226">
+    <w:abstractNumId w:val="5"/>
+  </w:num>
+  <w:num w:numId="19" w16cid:durableId="1832401444">
+    <w:abstractNumId w:val="4"/>
+  </w:num>
+  <w:num w:numId="20" w16cid:durableId="1980257692">
+    <w:abstractNumId w:val="2"/>
+  </w:num>
+  <w:num w:numId="21" w16cid:durableId="954681168">
+    <w:abstractNumId w:val="1"/>
+  </w:num>
+  <w:num w:numId="22" w16cid:durableId="1239092565">
+    <w:abstractNumId w:val="3"/>
+  </w:num>
+  <w:num w:numId="23" w16cid:durableId="764226440">
     <w:abstractNumId w:val="9"/>
   </w:num>
-  <w:num w:numId="15" w16cid:durableId="846750315">
-    <w:abstractNumId w:val="10"/>
-  </w:num>
-  <w:num w:numId="16" w16cid:durableId="288514787">
-    <w:abstractNumId w:val="14"/>
-  </w:num>
-  <w:num w:numId="17" w16cid:durableId="1858302749">
+  <w:num w:numId="24" w16cid:durableId="1729378273">
     <w:abstractNumId w:val="16"/>
   </w:num>
-  <w:num w:numId="18" w16cid:durableId="1083334226">
-    <w:abstractNumId w:val="3"/>
-  </w:num>
-  <w:num w:numId="19" w16cid:durableId="1832401444">
-    <w:abstractNumId w:val="2"/>
-  </w:num>
-  <w:num w:numId="20" w16cid:durableId="1980257692">
-    <w:abstractNumId w:val="1"/>
+  <w:num w:numId="25" w16cid:durableId="762454951">
+    <w:abstractNumId w:val="19"/>
   </w:num>
 </w:numbering>
 </file>

</xml_diff>